<commit_message>
Added myself to the charter of kings
</commit_message>
<xml_diff>
--- a/CatMe/CATME-Team-Charter.docx
+++ b/CatMe/CATME-Team-Charter.docx
@@ -975,6 +975,7 @@
             <w:rPr>
               <w:rStyle w:val="PlaceholderText"/>
               <w:rFonts w:ascii="Verdana" w:hAnsi="Verdana"/>
+              <w:color w:val="000000" w:themeColor="text1"/>
             </w:rPr>
             <w:alias w:val="Member 6"/>
             <w:tag w:val="M6"/>
@@ -982,7 +983,6 @@
             <w:placeholder>
               <w:docPart w:val="B9CCC2D73E24488FA900318A3D1E5B5F"/>
             </w:placeholder>
-            <w:showingPlcHdr/>
             <w:dataBinding w:prefixMappings="xmlns:ns0='http://schemas.microsoft.com/office/2006/coverPageProps' " w:xpath="/ns0:CoverPageProperties[1]/ns0:Abstract[1]" w:storeItemID="{55AF091B-3C7A-41E3-B477-F2FDAA23CFDA}"/>
             <w:text/>
           </w:sdtPr>
@@ -1006,8 +1006,9 @@
                   <w:rPr>
                     <w:rStyle w:val="PlaceholderText"/>
                     <w:rFonts w:ascii="Verdana" w:hAnsi="Verdana"/>
+                    <w:color w:val="000000" w:themeColor="text1"/>
                   </w:rPr>
-                  <w:t>Member 6</w:t>
+                  <w:t>Noah Le</w:t>
                 </w:r>
               </w:p>
             </w:tc>
@@ -1025,7 +1026,6 @@
             <w:placeholder>
               <w:docPart w:val="7C8E03A26C4645F8BB0B16518219F84A"/>
             </w:placeholder>
-            <w:showingPlcHdr/>
           </w:sdtPr>
           <w:sdtEndPr/>
           <w:sdtContent>
@@ -1041,10 +1041,9 @@
                 </w:pPr>
                 <w:r>
                   <w:rPr>
-                    <w:rStyle w:val="PlaceholderText"/>
                     <w:rFonts w:ascii="Verdana" w:hAnsi="Verdana"/>
                   </w:rPr>
-                  <w:t>Contact 6</w:t>
+                  <w:t>noah3@gatech.edu</w:t>
                 </w:r>
               </w:p>
             </w:tc>
@@ -1062,7 +1061,6 @@
             <w:placeholder>
               <w:docPart w:val="9540BE57EB2C4C0690CFEFE167112391"/>
             </w:placeholder>
-            <w:showingPlcHdr/>
           </w:sdtPr>
           <w:sdtEndPr/>
           <w:sdtContent>
@@ -1078,10 +1076,9 @@
                 </w:pPr>
                 <w:r>
                   <w:rPr>
-                    <w:rStyle w:val="PlaceholderText"/>
                     <w:rFonts w:ascii="Verdana" w:hAnsi="Verdana"/>
                   </w:rPr>
-                  <w:t>Pref 6</w:t>
+                  <w:t>Email</w:t>
                 </w:r>
               </w:p>
             </w:tc>
@@ -1187,8 +1184,6 @@
             </w:r>
           </w:p>
         </w:tc>
-        <w:bookmarkStart w:id="0" w:name="_GoBack"/>
-        <w:bookmarkEnd w:id="0"/>
       </w:tr>
       <w:tr>
         <w:sdt>
@@ -1534,6 +1529,8 @@
             </w:tc>
           </w:sdtContent>
         </w:sdt>
+        <w:bookmarkStart w:id="0" w:name="_GoBack"/>
+        <w:bookmarkEnd w:id="0"/>
       </w:tr>
       <w:tr>
         <w:sdt>
@@ -1769,9 +1766,9 @@
         <w:sdt>
           <w:sdtPr>
             <w:rPr>
-              <w:rStyle w:val="PlaceholderText"/>
-              <w:rFonts w:ascii="Verdana" w:hAnsi="Verdana"/>
-              <w:szCs w:val="20"/>
+              <w:rStyle w:val="BalloonText"/>
+              <w:rFonts w:ascii="Verdana" w:hAnsi="Verdana"/>
+              <w:color w:val="000000" w:themeColor="text1"/>
             </w:rPr>
             <w:alias w:val="Member 6"/>
             <w:tag w:val="M6"/>
@@ -1779,15 +1776,9 @@
             <w:placeholder>
               <w:docPart w:val="43A1A9C6DFA64D7DB4276CD62A430F4A"/>
             </w:placeholder>
-            <w:showingPlcHdr/>
             <w:dataBinding w:prefixMappings="xmlns:ns0='http://schemas.microsoft.com/office/2006/coverPageProps' " w:xpath="/ns0:CoverPageProperties[1]/ns0:Abstract[1]" w:storeItemID="{55AF091B-3C7A-41E3-B477-F2FDAA23CFDA}"/>
             <w:text/>
           </w:sdtPr>
-          <w:sdtEndPr>
-            <w:rPr>
-              <w:rStyle w:val="PlaceholderText"/>
-            </w:rPr>
-          </w:sdtEndPr>
           <w:sdtContent>
             <w:tc>
               <w:tcPr>
@@ -1802,11 +1793,11 @@
                 </w:pPr>
                 <w:r>
                   <w:rPr>
-                    <w:rStyle w:val="PlaceholderText"/>
+                    <w:rStyle w:val="BalloonText"/>
                     <w:rFonts w:ascii="Verdana" w:hAnsi="Verdana"/>
-                    <w:szCs w:val="20"/>
+                    <w:color w:val="000000" w:themeColor="text1"/>
                   </w:rPr>
-                  <w:t>Member 6</w:t>
+                  <w:t>Noah Le</w:t>
                 </w:r>
               </w:p>
             </w:tc>
@@ -3258,6 +3249,7 @@
   <w:style w:type="paragraph" w:default="1" w:styleId="Normal">
     <w:name w:val="Normal"/>
     <w:qFormat/>
+    <w:rsid w:val="00C47680"/>
   </w:style>
   <w:style w:type="character" w:default="1" w:styleId="DefaultParagraphFont">
     <w:name w:val="Default Paragraph Font"/>
@@ -4855,6 +4847,7 @@
     <w:rsid w:val="00090E84"/>
     <w:rsid w:val="000A632E"/>
     <w:rsid w:val="001A5D61"/>
+    <w:rsid w:val="00301DF5"/>
     <w:rsid w:val="005E28A4"/>
     <w:rsid w:val="0074394D"/>
     <w:rsid w:val="00782FC3"/>
@@ -4866,6 +4859,7 @@
     <w:rsid w:val="00B940C9"/>
     <w:rsid w:val="00C34836"/>
     <w:rsid w:val="00D02ED3"/>
+    <w:rsid w:val="00DB7EB2"/>
     <w:rsid w:val="00EF7D6D"/>
     <w:rsid w:val="00F1774F"/>
     <w:rsid w:val="00FC454E"/>
@@ -5322,7 +5316,7 @@
     <w:basedOn w:val="DefaultParagraphFont"/>
     <w:uiPriority w:val="99"/>
     <w:semiHidden/>
-    <w:rsid w:val="005E28A4"/>
+    <w:rsid w:val="00301DF5"/>
     <w:rPr>
       <w:color w:val="808080"/>
     </w:rPr>
@@ -8507,6 +8501,17 @@
     <w:rsid w:val="005E28A4"/>
     <w:rPr>
       <w:rFonts w:ascii="Times New Roman" w:eastAsiaTheme="minorHAnsi" w:hAnsi="Times New Roman" w:cs="Times New Roman"/>
+      <w:sz w:val="24"/>
+      <w:szCs w:val="24"/>
+    </w:rPr>
+  </w:style>
+  <w:style w:type="paragraph" w:customStyle="1" w:styleId="B0527D2E085A414F9563AD2E5A839218">
+    <w:name w:val="B0527D2E085A414F9563AD2E5A839218"/>
+    <w:rsid w:val="00301DF5"/>
+    <w:pPr>
+      <w:spacing w:after="0" w:line="240" w:lineRule="auto"/>
+    </w:pPr>
+    <w:rPr>
       <w:sz w:val="24"/>
       <w:szCs w:val="24"/>
     </w:rPr>
@@ -8809,7 +8814,7 @@
 <file path=customXml/item1.xml><?xml version="1.0" encoding="utf-8"?>
 <CoverPageProperties xmlns="http://schemas.microsoft.com/office/2006/coverPageProps">
   <PublishDate/>
-  <Abstract/>
+  <Abstract>Noah Le</Abstract>
   <CompanyAddress>Sook Ji Do</CompanyAddress>
   <CompanyPhone>Samuel Chen</CompanyPhone>
   <CompanyFax>Jimmy Pham</CompanyFax>
@@ -8830,7 +8835,7 @@
 </file>
 
 <file path=customXml/itemProps2.xml><?xml version="1.0" encoding="utf-8"?>
-<ds:datastoreItem xmlns:ds="http://schemas.openxmlformats.org/officeDocument/2006/customXml" ds:itemID="{10012D03-0227-BA4A-8A34-DC7266B954A0}">
+<ds:datastoreItem xmlns:ds="http://schemas.openxmlformats.org/officeDocument/2006/customXml" ds:itemID="{A961A9FA-70D4-494C-9A5A-3F3C42F9DA7A}">
   <ds:schemaRefs>
     <ds:schemaRef ds:uri="http://schemas.openxmlformats.org/officeDocument/2006/bibliography"/>
   </ds:schemaRefs>

</xml_diff>

<commit_message>
Started Q1 and Q2
</commit_message>
<xml_diff>
--- a/CatMe/CATME-Team-Charter.docx
+++ b/CatMe/CATME-Team-Charter.docx
@@ -1,6 +1,6 @@
 
 <file path=word/document.xml><?xml version="1.0" encoding="utf-8"?>
-<w:document xmlns:wpc="http://schemas.microsoft.com/office/word/2010/wordprocessingCanvas" xmlns:cx="http://schemas.microsoft.com/office/drawing/2014/chartex" xmlns:cx1="http://schemas.microsoft.com/office/drawing/2015/9/8/chartex" xmlns:cx2="http://schemas.microsoft.com/office/drawing/2015/10/21/chartex" xmlns:cx3="http://schemas.microsoft.com/office/drawing/2016/5/9/chartex" xmlns:cx4="http://schemas.microsoft.com/office/drawing/2016/5/10/chartex" xmlns:cx5="http://schemas.microsoft.com/office/drawing/2016/5/11/chartex" xmlns:cx6="http://schemas.microsoft.com/office/drawing/2016/5/12/chartex" xmlns:cx7="http://schemas.microsoft.com/office/drawing/2016/5/13/chartex" xmlns:cx8="http://schemas.microsoft.com/office/drawing/2016/5/14/chartex" xmlns:mc="http://schemas.openxmlformats.org/markup-compatibility/2006" xmlns:aink="http://schemas.microsoft.com/office/drawing/2016/ink" xmlns:am3d="http://schemas.microsoft.com/office/drawing/2017/model3d" xmlns:o="urn:schemas-microsoft-com:office:office" xmlns:r="http://schemas.openxmlformats.org/officeDocument/2006/relationships" xmlns:m="http://schemas.openxmlformats.org/officeDocument/2006/math" xmlns:v="urn:schemas-microsoft-com:vml" xmlns:wp14="http://schemas.microsoft.com/office/word/2010/wordprocessingDrawing" xmlns:wp="http://schemas.openxmlformats.org/drawingml/2006/wordprocessingDrawing" xmlns:w10="urn:schemas-microsoft-com:office:word" xmlns:w="http://schemas.openxmlformats.org/wordprocessingml/2006/main" xmlns:w14="http://schemas.microsoft.com/office/word/2010/wordml" xmlns:w15="http://schemas.microsoft.com/office/word/2012/wordml" xmlns:w16cid="http://schemas.microsoft.com/office/word/2016/wordml/cid" xmlns:w16se="http://schemas.microsoft.com/office/word/2015/wordml/symex" xmlns:wpg="http://schemas.microsoft.com/office/word/2010/wordprocessingGroup" xmlns:wpi="http://schemas.microsoft.com/office/word/2010/wordprocessingInk" xmlns:wne="http://schemas.microsoft.com/office/word/2006/wordml" xmlns:wps="http://schemas.microsoft.com/office/word/2010/wordprocessingShape" mc:Ignorable="w14 w15 w16se w16cid wp14">
+<w:document xmlns:wpc="http://schemas.microsoft.com/office/word/2010/wordprocessingCanvas" xmlns:mo="http://schemas.microsoft.com/office/mac/office/2008/main" xmlns:mc="http://schemas.openxmlformats.org/markup-compatibility/2006" xmlns:mv="urn:schemas-microsoft-com:mac:vml" xmlns:o="urn:schemas-microsoft-com:office:office" xmlns:r="http://schemas.openxmlformats.org/officeDocument/2006/relationships" xmlns:m="http://schemas.openxmlformats.org/officeDocument/2006/math" xmlns:v="urn:schemas-microsoft-com:vml" xmlns:wp14="http://schemas.microsoft.com/office/word/2010/wordprocessingDrawing" xmlns:wp="http://schemas.openxmlformats.org/drawingml/2006/wordprocessingDrawing" xmlns:w10="urn:schemas-microsoft-com:office:word" xmlns:w="http://schemas.openxmlformats.org/wordprocessingml/2006/main" xmlns:w14="http://schemas.microsoft.com/office/word/2010/wordml" xmlns:w15="http://schemas.microsoft.com/office/word/2012/wordml" xmlns:wpg="http://schemas.microsoft.com/office/word/2010/wordprocessingGroup" xmlns:wpi="http://schemas.microsoft.com/office/word/2010/wordprocessingInk" xmlns:wne="http://schemas.microsoft.com/office/word/2006/wordml" xmlns:wps="http://schemas.microsoft.com/office/word/2010/wordprocessingShape" mc:Ignorable="w14 w15 wp14">
   <w:body>
     <w:p>
       <w:pPr>
@@ -74,7 +74,7 @@
               </wp:anchor>
             </w:drawing>
           </mc:Choice>
-          <mc:Fallback>
+          <mc:Fallback xmlns:w16se="http://schemas.microsoft.com/office/word/2015/wordml/symex" xmlns:w16cid="http://schemas.microsoft.com/office/word/2016/wordml/cid" xmlns:am3d="http://schemas.microsoft.com/office/drawing/2017/model3d" xmlns:aink="http://schemas.microsoft.com/office/drawing/2016/ink" xmlns:cx8="http://schemas.microsoft.com/office/drawing/2016/5/14/chartex" xmlns:cx7="http://schemas.microsoft.com/office/drawing/2016/5/13/chartex" xmlns:cx6="http://schemas.microsoft.com/office/drawing/2016/5/12/chartex" xmlns:cx5="http://schemas.microsoft.com/office/drawing/2016/5/11/chartex" xmlns:cx4="http://schemas.microsoft.com/office/drawing/2016/5/10/chartex" xmlns:cx3="http://schemas.microsoft.com/office/drawing/2016/5/9/chartex" xmlns:cx2="http://schemas.microsoft.com/office/drawing/2015/10/21/chartex" xmlns:cx1="http://schemas.microsoft.com/office/drawing/2015/9/8/chartex" xmlns:cx="http://schemas.microsoft.com/office/drawing/2014/chartex">
             <w:pict>
               <v:line w14:anchorId="36FE3857" id="Straight Connector 2" o:spid="_x0000_s1026" style="position:absolute;z-index:251659264;visibility:visible;mso-wrap-style:square;mso-wrap-distance-left:9pt;mso-wrap-distance-top:0;mso-wrap-distance-right:9pt;mso-wrap-distance-bottom:0;mso-position-horizontal:absolute;mso-position-horizontal-relative:text;mso-position-vertical:absolute;mso-position-vertical-relative:text" from="-18.15pt,60.7pt" to="501.5pt,60.7pt" o:gfxdata="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" strokecolor="#01564c" strokeweight="3pt"/>
             </w:pict>
@@ -149,6 +149,7 @@
           <w:sz w:val="32"/>
           <w:szCs w:val="32"/>
         </w:rPr>
+        <w:lastRenderedPageBreak/>
         <w:t>Team Charter for</w:t>
       </w:r>
     </w:p>
@@ -1529,8 +1530,6 @@
             </w:tc>
           </w:sdtContent>
         </w:sdt>
-        <w:bookmarkStart w:id="0" w:name="_GoBack"/>
-        <w:bookmarkEnd w:id="0"/>
       </w:tr>
       <w:tr>
         <w:sdt>
@@ -1766,7 +1765,6 @@
         <w:sdt>
           <w:sdtPr>
             <w:rPr>
-              <w:rStyle w:val="BalloonText"/>
               <w:rFonts w:ascii="Verdana" w:hAnsi="Verdana"/>
               <w:color w:val="000000" w:themeColor="text1"/>
             </w:rPr>
@@ -1779,6 +1777,7 @@
             <w:dataBinding w:prefixMappings="xmlns:ns0='http://schemas.microsoft.com/office/2006/coverPageProps' " w:xpath="/ns0:CoverPageProperties[1]/ns0:Abstract[1]" w:storeItemID="{55AF091B-3C7A-41E3-B477-F2FDAA23CFDA}"/>
             <w:text/>
           </w:sdtPr>
+          <w:sdtEndPr/>
           <w:sdtContent>
             <w:tc>
               <w:tcPr>
@@ -1793,7 +1792,6 @@
                 </w:pPr>
                 <w:r>
                   <w:rPr>
-                    <w:rStyle w:val="BalloonText"/>
                     <w:rFonts w:ascii="Verdana" w:hAnsi="Verdana"/>
                     <w:color w:val="000000" w:themeColor="text1"/>
                   </w:rPr>
@@ -1963,9 +1961,6 @@
     </w:p>
     <w:sdt>
       <w:sdtPr>
-        <w:rPr>
-          <w:rFonts w:ascii="Verdana" w:hAnsi="Verdana"/>
-        </w:rPr>
         <w:alias w:val="Goals"/>
         <w:tag w:val="Goals"/>
         <w:id w:val="-1546600373"/>
@@ -1973,12 +1968,16 @@
         <w:placeholder>
           <w:docPart w:val="F27CF0288322415EBA13ABFB537E8111"/>
         </w:placeholder>
-        <w:showingPlcHdr/>
       </w:sdtPr>
       <w:sdtEndPr/>
       <w:sdtContent>
         <w:p>
           <w:pPr>
+            <w:pStyle w:val="ListParagraph"/>
+            <w:numPr>
+              <w:ilvl w:val="0"/>
+              <w:numId w:val="2"/>
+            </w:numPr>
             <w:spacing w:after="0"/>
             <w:rPr>
               <w:rFonts w:ascii="Verdana" w:hAnsi="Verdana"/>
@@ -1987,14 +1986,168 @@
           </w:pPr>
           <w:r>
             <w:rPr>
-              <w:rStyle w:val="PlaceholderText"/>
-              <w:rFonts w:ascii="Verdana" w:hAnsi="Verdana"/>
-            </w:rPr>
-            <w:t>Goals</w:t>
+              <w:rFonts w:ascii="Verdana" w:hAnsi="Verdana"/>
+            </w:rPr>
+            <w:t>S</w:t>
+          </w:r>
+          <w:r>
+            <w:rPr>
+              <w:rFonts w:ascii="Verdana" w:hAnsi="Verdana"/>
+            </w:rPr>
+            <w:t>tick to a consistent schedule</w:t>
+          </w:r>
+        </w:p>
+        <w:p>
+          <w:pPr>
+            <w:pStyle w:val="ListParagraph"/>
+            <w:numPr>
+              <w:ilvl w:val="0"/>
+              <w:numId w:val="2"/>
+            </w:numPr>
+            <w:spacing w:after="0"/>
+            <w:rPr>
+              <w:rFonts w:ascii="Verdana" w:hAnsi="Verdana"/>
+              <w:sz w:val="32"/>
+            </w:rPr>
+          </w:pPr>
+          <w:r>
+            <w:rPr>
+              <w:rFonts w:ascii="Verdana" w:hAnsi="Verdana"/>
+            </w:rPr>
+            <w:t>E</w:t>
+          </w:r>
+          <w:r>
+            <w:rPr>
+              <w:rFonts w:ascii="Verdana" w:hAnsi="Verdana"/>
+            </w:rPr>
+            <w:t>veryone completes their portion of work early or on</w:t>
+          </w:r>
+          <w:r>
+            <w:rPr>
+              <w:rFonts w:ascii="Verdana" w:hAnsi="Verdana"/>
+            </w:rPr>
+            <w:t>-</w:t>
+          </w:r>
+          <w:r>
+            <w:rPr>
+              <w:rFonts w:ascii="Verdana" w:hAnsi="Verdana"/>
+            </w:rPr>
+            <w:t>time</w:t>
+          </w:r>
+        </w:p>
+        <w:p>
+          <w:pPr>
+            <w:pStyle w:val="ListParagraph"/>
+            <w:numPr>
+              <w:ilvl w:val="0"/>
+              <w:numId w:val="2"/>
+            </w:numPr>
+            <w:spacing w:after="0"/>
+            <w:rPr>
+              <w:rFonts w:ascii="Verdana" w:hAnsi="Verdana"/>
+              <w:sz w:val="32"/>
+            </w:rPr>
+          </w:pPr>
+          <w:r>
+            <w:rPr>
+              <w:rFonts w:ascii="Verdana" w:hAnsi="Verdana"/>
+            </w:rPr>
+            <w:t>All members will make it to every meeting unless there’s a good reason to be absent</w:t>
+          </w:r>
+        </w:p>
+        <w:p>
+          <w:pPr>
+            <w:pStyle w:val="ListParagraph"/>
+            <w:numPr>
+              <w:ilvl w:val="0"/>
+              <w:numId w:val="2"/>
+            </w:numPr>
+            <w:spacing w:after="0"/>
+            <w:rPr>
+              <w:rFonts w:ascii="Verdana" w:hAnsi="Verdana"/>
+              <w:sz w:val="32"/>
+            </w:rPr>
+          </w:pPr>
+          <w:r>
+            <w:rPr>
+              <w:rFonts w:ascii="Verdana" w:hAnsi="Verdana"/>
+            </w:rPr>
+            <w:t>Adhere to a positive and open</w:t>
+          </w:r>
+          <w:r>
+            <w:rPr>
+              <w:rFonts w:ascii="Verdana" w:hAnsi="Verdana"/>
+            </w:rPr>
+            <w:t xml:space="preserve"> but productive</w:t>
+          </w:r>
+          <w:r>
+            <w:rPr>
+              <w:rFonts w:ascii="Verdana" w:hAnsi="Verdana"/>
+            </w:rPr>
+            <w:t xml:space="preserve"> </w:t>
+          </w:r>
+          <w:r>
+            <w:rPr>
+              <w:rFonts w:ascii="Verdana" w:hAnsi="Verdana"/>
+            </w:rPr>
+            <w:t>team culture</w:t>
+          </w:r>
+        </w:p>
+        <w:p>
+          <w:pPr>
+            <w:pStyle w:val="ListParagraph"/>
+            <w:numPr>
+              <w:ilvl w:val="0"/>
+              <w:numId w:val="2"/>
+            </w:numPr>
+            <w:spacing w:after="0"/>
+            <w:rPr>
+              <w:rFonts w:ascii="Verdana" w:hAnsi="Verdana"/>
+              <w:sz w:val="32"/>
+            </w:rPr>
+          </w:pPr>
+          <w:r>
+            <w:rPr>
+              <w:rFonts w:ascii="Verdana" w:hAnsi="Verdana"/>
+            </w:rPr>
+            <w:t>Build the app with efficiency in mind</w:t>
+          </w:r>
+        </w:p>
+        <w:p>
+          <w:pPr>
+            <w:pStyle w:val="ListParagraph"/>
+            <w:numPr>
+              <w:ilvl w:val="0"/>
+              <w:numId w:val="2"/>
+            </w:numPr>
+            <w:spacing w:after="0"/>
+            <w:rPr>
+              <w:rFonts w:ascii="Verdana" w:hAnsi="Verdana"/>
+              <w:sz w:val="32"/>
+            </w:rPr>
+          </w:pPr>
+          <w:r>
+            <w:rPr>
+              <w:rFonts w:ascii="Verdana" w:hAnsi="Verdana"/>
+            </w:rPr>
+            <w:t>Construct elegant and appealing designs</w:t>
           </w:r>
         </w:p>
       </w:sdtContent>
     </w:sdt>
+    <w:p>
+      <w:pPr>
+        <w:rPr>
+          <w:rFonts w:ascii="Verdana" w:hAnsi="Verdana"/>
+        </w:rPr>
+      </w:pPr>
+      <w:r>
+        <w:rPr>
+          <w:rFonts w:ascii="Verdana" w:hAnsi="Verdana"/>
+        </w:rPr>
+        <w:br w:type="page"/>
+      </w:r>
+    </w:p>
     <w:p>
       <w:pPr>
         <w:spacing w:after="0"/>
@@ -2094,40 +2247,96 @@
         <w:t>Don’t forget to include logistical tasks, such as arranging meetings, preparing agendas and meeting minutes, and team process roles, such as questioning (devil’s advocate), ensuring that everyone’s opinion is heard, etc.</w:t>
       </w:r>
     </w:p>
-    <w:sdt>
-      <w:sdtPr>
+    <w:p>
+      <w:pPr>
+        <w:spacing w:after="0"/>
         <w:rPr>
           <w:rFonts w:ascii="Verdana" w:hAnsi="Verdana"/>
         </w:rPr>
-        <w:alias w:val="Roles"/>
-        <w:tag w:val="Roles"/>
-        <w:id w:val="337127778"/>
-        <w:lock w:val="sdtLocked"/>
-        <w:placeholder>
-          <w:docPart w:val="52D6657FA1104282A07AAA9CE9CF1589"/>
-        </w:placeholder>
-        <w:showingPlcHdr/>
-      </w:sdtPr>
-      <w:sdtEndPr/>
-      <w:sdtContent>
-        <w:p>
-          <w:pPr>
-            <w:spacing w:after="0"/>
-            <w:rPr>
-              <w:rFonts w:ascii="Verdana" w:hAnsi="Verdana"/>
-              <w:b/>
-            </w:rPr>
-          </w:pPr>
+      </w:pPr>
+      <w:sdt>
+        <w:sdtPr>
+          <w:alias w:val="Roles"/>
+          <w:tag w:val="Roles"/>
+          <w:id w:val="337127778"/>
+          <w:lock w:val="sdtLocked"/>
+          <w:placeholder>
+            <w:docPart w:val="52D6657FA1104282A07AAA9CE9CF1589"/>
+          </w:placeholder>
+        </w:sdtPr>
+        <w:sdtEndPr/>
+        <w:sdtContent>
           <w:r>
             <w:rPr>
-              <w:rStyle w:val="PlaceholderText"/>
-              <w:rFonts w:ascii="Verdana" w:hAnsi="Verdana"/>
-            </w:rPr>
-            <w:t>Roles</w:t>
+              <w:rFonts w:ascii="Verdana" w:hAnsi="Verdana"/>
+            </w:rPr>
+            <w:t>Jimmy</w:t>
           </w:r>
-        </w:p>
-      </w:sdtContent>
-    </w:sdt>
+          <w:r>
+            <w:rPr>
+              <w:rFonts w:ascii="Verdana" w:hAnsi="Verdana"/>
+            </w:rPr>
+            <w:t xml:space="preserve"> – Project manager</w:t>
+          </w:r>
+        </w:sdtContent>
+      </w:sdt>
+    </w:p>
+    <w:p>
+      <w:pPr>
+        <w:spacing w:after="0"/>
+        <w:rPr>
+          <w:rFonts w:ascii="Verdana" w:hAnsi="Verdana"/>
+        </w:rPr>
+      </w:pPr>
+      <w:r>
+        <w:rPr>
+          <w:rFonts w:ascii="Verdana" w:hAnsi="Verdana"/>
+        </w:rPr>
+        <w:t>Khoi –</w:t>
+      </w:r>
+    </w:p>
+    <w:p>
+      <w:pPr>
+        <w:spacing w:after="0"/>
+        <w:rPr>
+          <w:rFonts w:ascii="Verdana" w:hAnsi="Verdana"/>
+        </w:rPr>
+      </w:pPr>
+      <w:r>
+        <w:rPr>
+          <w:rFonts w:ascii="Verdana" w:hAnsi="Verdana"/>
+        </w:rPr>
+        <w:t>Hang –</w:t>
+      </w:r>
+    </w:p>
+    <w:p>
+      <w:pPr>
+        <w:spacing w:after="0"/>
+        <w:rPr>
+          <w:rFonts w:ascii="Verdana" w:hAnsi="Verdana"/>
+        </w:rPr>
+      </w:pPr>
+      <w:r>
+        <w:rPr>
+          <w:rFonts w:ascii="Verdana" w:hAnsi="Verdana"/>
+        </w:rPr>
+        <w:t>Noah – UI/UX Engineer</w:t>
+      </w:r>
+    </w:p>
+    <w:p>
+      <w:pPr>
+        <w:spacing w:after="0"/>
+        <w:rPr>
+          <w:rFonts w:ascii="Verdana" w:hAnsi="Verdana"/>
+        </w:rPr>
+      </w:pPr>
+      <w:r>
+        <w:rPr>
+          <w:rFonts w:ascii="Verdana" w:hAnsi="Verdana"/>
+        </w:rPr>
+        <w:t>Sam – Quality Assurance and Tester</w:t>
+      </w:r>
+    </w:p>
     <w:p>
       <w:pPr>
         <w:spacing w:after="0"/>
@@ -2136,13 +2345,42 @@
           <w:b/>
         </w:rPr>
       </w:pPr>
+      <w:proofErr w:type="spellStart"/>
       <w:r>
         <w:rPr>
           <w:rFonts w:ascii="Verdana" w:hAnsi="Verdana"/>
-          <w:b/>
         </w:rPr>
-        <w:br w:type="page"/>
+        <w:t>SookJi</w:t>
       </w:r>
+      <w:proofErr w:type="spellEnd"/>
+      <w:r>
+        <w:rPr>
+          <w:rFonts w:ascii="Verdana" w:hAnsi="Verdana"/>
+        </w:rPr>
+        <w:t xml:space="preserve"> – Android Developer, </w:t>
+      </w:r>
+      <w:proofErr w:type="spellStart"/>
+      <w:r>
+        <w:rPr>
+          <w:rFonts w:ascii="Verdana" w:hAnsi="Verdana"/>
+        </w:rPr>
+        <w:t>Git</w:t>
+      </w:r>
+      <w:proofErr w:type="spellEnd"/>
+      <w:r>
+        <w:rPr>
+          <w:rFonts w:ascii="Verdana" w:hAnsi="Verdana"/>
+        </w:rPr>
+        <w:t xml:space="preserve"> Master, </w:t>
+      </w:r>
+    </w:p>
+    <w:p>
+      <w:pPr>
+        <w:spacing w:after="0"/>
+        <w:rPr>
+          <w:rFonts w:ascii="Verdana" w:hAnsi="Verdana"/>
+        </w:rPr>
+      </w:pPr>
     </w:p>
     <w:p>
       <w:pPr>
@@ -2164,7 +2402,6 @@
           <w:b/>
           <w:color w:val="01564C"/>
         </w:rPr>
-        <w:lastRenderedPageBreak/>
         <w:t xml:space="preserve">What is your timetable for activities?  </w:t>
       </w:r>
     </w:p>
@@ -2688,7 +2925,19 @@
           <w:sz w:val="20"/>
           <w:szCs w:val="20"/>
         </w:rPr>
-        <w:t>How will your team ensure that members contribute as expected to the team and that the team performs as expected?</w:t>
+        <w:lastRenderedPageBreak/>
+        <w:t>How will your team ensu</w:t>
+      </w:r>
+      <w:bookmarkStart w:id="0" w:name="_GoBack"/>
+      <w:bookmarkEnd w:id="0"/>
+      <w:r>
+        <w:rPr>
+          <w:rFonts w:ascii="Verdana" w:hAnsi="Verdana"/>
+          <w:i/>
+          <w:sz w:val="20"/>
+          <w:szCs w:val="20"/>
+        </w:rPr>
+        <w:t>re that members contribute as expected to the team and that the team performs as expected?</w:t>
       </w:r>
       <w:r>
         <w:rPr>
@@ -2763,8 +3012,234 @@
 </file>
 
 <file path=word/numbering.xml><?xml version="1.0" encoding="utf-8"?>
-<w:numbering xmlns:wpc="http://schemas.microsoft.com/office/word/2010/wordprocessingCanvas" xmlns:cx="http://schemas.microsoft.com/office/drawing/2014/chartex" xmlns:cx1="http://schemas.microsoft.com/office/drawing/2015/9/8/chartex" xmlns:cx2="http://schemas.microsoft.com/office/drawing/2015/10/21/chartex" xmlns:cx3="http://schemas.microsoft.com/office/drawing/2016/5/9/chartex" xmlns:cx4="http://schemas.microsoft.com/office/drawing/2016/5/10/chartex" xmlns:cx5="http://schemas.microsoft.com/office/drawing/2016/5/11/chartex" xmlns:cx6="http://schemas.microsoft.com/office/drawing/2016/5/12/chartex" xmlns:cx7="http://schemas.microsoft.com/office/drawing/2016/5/13/chartex" xmlns:cx8="http://schemas.microsoft.com/office/drawing/2016/5/14/chartex" xmlns:mc="http://schemas.openxmlformats.org/markup-compatibility/2006" xmlns:aink="http://schemas.microsoft.com/office/drawing/2016/ink" xmlns:am3d="http://schemas.microsoft.com/office/drawing/2017/model3d" xmlns:o="urn:schemas-microsoft-com:office:office" xmlns:r="http://schemas.openxmlformats.org/officeDocument/2006/relationships" xmlns:m="http://schemas.openxmlformats.org/officeDocument/2006/math" xmlns:v="urn:schemas-microsoft-com:vml" xmlns:wp14="http://schemas.microsoft.com/office/word/2010/wordprocessingDrawing" xmlns:wp="http://schemas.openxmlformats.org/drawingml/2006/wordprocessingDrawing" xmlns:w10="urn:schemas-microsoft-com:office:word" xmlns:w="http://schemas.openxmlformats.org/wordprocessingml/2006/main" xmlns:w14="http://schemas.microsoft.com/office/word/2010/wordml" xmlns:w15="http://schemas.microsoft.com/office/word/2012/wordml" xmlns:w16cid="http://schemas.microsoft.com/office/word/2016/wordml/cid" xmlns:w16se="http://schemas.microsoft.com/office/word/2015/wordml/symex" xmlns:wpg="http://schemas.microsoft.com/office/word/2010/wordprocessingGroup" xmlns:wpi="http://schemas.microsoft.com/office/word/2010/wordprocessingInk" xmlns:wne="http://schemas.microsoft.com/office/word/2006/wordml" xmlns:wps="http://schemas.microsoft.com/office/word/2010/wordprocessingShape" mc:Ignorable="w14 w15 w16se w16cid wp14">
-  <w:abstractNum w:abstractNumId="0" w15:restartNumberingAfterBreak="0">
+<w:numbering xmlns:wpc="http://schemas.microsoft.com/office/word/2010/wordprocessingCanvas" xmlns:mo="http://schemas.microsoft.com/office/mac/office/2008/main" xmlns:mc="http://schemas.openxmlformats.org/markup-compatibility/2006" xmlns:mv="urn:schemas-microsoft-com:mac:vml" xmlns:o="urn:schemas-microsoft-com:office:office" xmlns:r="http://schemas.openxmlformats.org/officeDocument/2006/relationships" xmlns:m="http://schemas.openxmlformats.org/officeDocument/2006/math" xmlns:v="urn:schemas-microsoft-com:vml" xmlns:wp14="http://schemas.microsoft.com/office/word/2010/wordprocessingDrawing" xmlns:wp="http://schemas.openxmlformats.org/drawingml/2006/wordprocessingDrawing" xmlns:w10="urn:schemas-microsoft-com:office:word" xmlns:w="http://schemas.openxmlformats.org/wordprocessingml/2006/main" xmlns:w14="http://schemas.microsoft.com/office/word/2010/wordml" xmlns:w15="http://schemas.microsoft.com/office/word/2012/wordml" xmlns:wpg="http://schemas.microsoft.com/office/word/2010/wordprocessingGroup" xmlns:wpi="http://schemas.microsoft.com/office/word/2010/wordprocessingInk" xmlns:wne="http://schemas.microsoft.com/office/word/2006/wordml" xmlns:wps="http://schemas.microsoft.com/office/word/2010/wordprocessingShape" mc:Ignorable="w14 w15 wp14">
+  <w:abstractNum w:abstractNumId="0">
+    <w:nsid w:val="118A0590"/>
+    <w:multiLevelType w:val="hybridMultilevel"/>
+    <w:tmpl w:val="C3507CA0"/>
+    <w:lvl w:ilvl="0" w:tplc="04090001">
+      <w:start w:val="1"/>
+      <w:numFmt w:val="bullet"/>
+      <w:lvlText w:val=""/>
+      <w:lvlJc w:val="left"/>
+      <w:pPr>
+        <w:ind w:left="720" w:hanging="360"/>
+      </w:pPr>
+      <w:rPr>
+        <w:rFonts w:ascii="Symbol" w:hAnsi="Symbol" w:hint="default"/>
+      </w:rPr>
+    </w:lvl>
+    <w:lvl w:ilvl="1" w:tplc="04090003" w:tentative="1">
+      <w:start w:val="1"/>
+      <w:numFmt w:val="bullet"/>
+      <w:lvlText w:val="o"/>
+      <w:lvlJc w:val="left"/>
+      <w:pPr>
+        <w:ind w:left="1440" w:hanging="360"/>
+      </w:pPr>
+      <w:rPr>
+        <w:rFonts w:ascii="Courier New" w:hAnsi="Courier New" w:cs="Courier New" w:hint="default"/>
+      </w:rPr>
+    </w:lvl>
+    <w:lvl w:ilvl="2" w:tplc="04090005" w:tentative="1">
+      <w:start w:val="1"/>
+      <w:numFmt w:val="bullet"/>
+      <w:lvlText w:val=""/>
+      <w:lvlJc w:val="left"/>
+      <w:pPr>
+        <w:ind w:left="2160" w:hanging="360"/>
+      </w:pPr>
+      <w:rPr>
+        <w:rFonts w:ascii="Wingdings" w:hAnsi="Wingdings" w:hint="default"/>
+      </w:rPr>
+    </w:lvl>
+    <w:lvl w:ilvl="3" w:tplc="04090001" w:tentative="1">
+      <w:start w:val="1"/>
+      <w:numFmt w:val="bullet"/>
+      <w:lvlText w:val=""/>
+      <w:lvlJc w:val="left"/>
+      <w:pPr>
+        <w:ind w:left="2880" w:hanging="360"/>
+      </w:pPr>
+      <w:rPr>
+        <w:rFonts w:ascii="Symbol" w:hAnsi="Symbol" w:hint="default"/>
+      </w:rPr>
+    </w:lvl>
+    <w:lvl w:ilvl="4" w:tplc="04090003" w:tentative="1">
+      <w:start w:val="1"/>
+      <w:numFmt w:val="bullet"/>
+      <w:lvlText w:val="o"/>
+      <w:lvlJc w:val="left"/>
+      <w:pPr>
+        <w:ind w:left="3600" w:hanging="360"/>
+      </w:pPr>
+      <w:rPr>
+        <w:rFonts w:ascii="Courier New" w:hAnsi="Courier New" w:cs="Courier New" w:hint="default"/>
+      </w:rPr>
+    </w:lvl>
+    <w:lvl w:ilvl="5" w:tplc="04090005" w:tentative="1">
+      <w:start w:val="1"/>
+      <w:numFmt w:val="bullet"/>
+      <w:lvlText w:val=""/>
+      <w:lvlJc w:val="left"/>
+      <w:pPr>
+        <w:ind w:left="4320" w:hanging="360"/>
+      </w:pPr>
+      <w:rPr>
+        <w:rFonts w:ascii="Wingdings" w:hAnsi="Wingdings" w:hint="default"/>
+      </w:rPr>
+    </w:lvl>
+    <w:lvl w:ilvl="6" w:tplc="04090001" w:tentative="1">
+      <w:start w:val="1"/>
+      <w:numFmt w:val="bullet"/>
+      <w:lvlText w:val=""/>
+      <w:lvlJc w:val="left"/>
+      <w:pPr>
+        <w:ind w:left="5040" w:hanging="360"/>
+      </w:pPr>
+      <w:rPr>
+        <w:rFonts w:ascii="Symbol" w:hAnsi="Symbol" w:hint="default"/>
+      </w:rPr>
+    </w:lvl>
+    <w:lvl w:ilvl="7" w:tplc="04090003" w:tentative="1">
+      <w:start w:val="1"/>
+      <w:numFmt w:val="bullet"/>
+      <w:lvlText w:val="o"/>
+      <w:lvlJc w:val="left"/>
+      <w:pPr>
+        <w:ind w:left="5760" w:hanging="360"/>
+      </w:pPr>
+      <w:rPr>
+        <w:rFonts w:ascii="Courier New" w:hAnsi="Courier New" w:cs="Courier New" w:hint="default"/>
+      </w:rPr>
+    </w:lvl>
+    <w:lvl w:ilvl="8" w:tplc="04090005" w:tentative="1">
+      <w:start w:val="1"/>
+      <w:numFmt w:val="bullet"/>
+      <w:lvlText w:val=""/>
+      <w:lvlJc w:val="left"/>
+      <w:pPr>
+        <w:ind w:left="6480" w:hanging="360"/>
+      </w:pPr>
+      <w:rPr>
+        <w:rFonts w:ascii="Wingdings" w:hAnsi="Wingdings" w:hint="default"/>
+      </w:rPr>
+    </w:lvl>
+  </w:abstractNum>
+  <w:abstractNum w:abstractNumId="1">
+    <w:nsid w:val="2DC63844"/>
+    <w:multiLevelType w:val="hybridMultilevel"/>
+    <w:tmpl w:val="AA8432F4"/>
+    <w:lvl w:ilvl="0" w:tplc="04090001">
+      <w:start w:val="1"/>
+      <w:numFmt w:val="bullet"/>
+      <w:lvlText w:val=""/>
+      <w:lvlJc w:val="left"/>
+      <w:pPr>
+        <w:ind w:left="720" w:hanging="360"/>
+      </w:pPr>
+      <w:rPr>
+        <w:rFonts w:ascii="Symbol" w:hAnsi="Symbol" w:hint="default"/>
+      </w:rPr>
+    </w:lvl>
+    <w:lvl w:ilvl="1" w:tplc="04090003" w:tentative="1">
+      <w:start w:val="1"/>
+      <w:numFmt w:val="bullet"/>
+      <w:lvlText w:val="o"/>
+      <w:lvlJc w:val="left"/>
+      <w:pPr>
+        <w:ind w:left="1440" w:hanging="360"/>
+      </w:pPr>
+      <w:rPr>
+        <w:rFonts w:ascii="Courier New" w:hAnsi="Courier New" w:cs="Courier New" w:hint="default"/>
+      </w:rPr>
+    </w:lvl>
+    <w:lvl w:ilvl="2" w:tplc="04090005" w:tentative="1">
+      <w:start w:val="1"/>
+      <w:numFmt w:val="bullet"/>
+      <w:lvlText w:val=""/>
+      <w:lvlJc w:val="left"/>
+      <w:pPr>
+        <w:ind w:left="2160" w:hanging="360"/>
+      </w:pPr>
+      <w:rPr>
+        <w:rFonts w:ascii="Wingdings" w:hAnsi="Wingdings" w:hint="default"/>
+      </w:rPr>
+    </w:lvl>
+    <w:lvl w:ilvl="3" w:tplc="04090001" w:tentative="1">
+      <w:start w:val="1"/>
+      <w:numFmt w:val="bullet"/>
+      <w:lvlText w:val=""/>
+      <w:lvlJc w:val="left"/>
+      <w:pPr>
+        <w:ind w:left="2880" w:hanging="360"/>
+      </w:pPr>
+      <w:rPr>
+        <w:rFonts w:ascii="Symbol" w:hAnsi="Symbol" w:hint="default"/>
+      </w:rPr>
+    </w:lvl>
+    <w:lvl w:ilvl="4" w:tplc="04090003" w:tentative="1">
+      <w:start w:val="1"/>
+      <w:numFmt w:val="bullet"/>
+      <w:lvlText w:val="o"/>
+      <w:lvlJc w:val="left"/>
+      <w:pPr>
+        <w:ind w:left="3600" w:hanging="360"/>
+      </w:pPr>
+      <w:rPr>
+        <w:rFonts w:ascii="Courier New" w:hAnsi="Courier New" w:cs="Courier New" w:hint="default"/>
+      </w:rPr>
+    </w:lvl>
+    <w:lvl w:ilvl="5" w:tplc="04090005" w:tentative="1">
+      <w:start w:val="1"/>
+      <w:numFmt w:val="bullet"/>
+      <w:lvlText w:val=""/>
+      <w:lvlJc w:val="left"/>
+      <w:pPr>
+        <w:ind w:left="4320" w:hanging="360"/>
+      </w:pPr>
+      <w:rPr>
+        <w:rFonts w:ascii="Wingdings" w:hAnsi="Wingdings" w:hint="default"/>
+      </w:rPr>
+    </w:lvl>
+    <w:lvl w:ilvl="6" w:tplc="04090001" w:tentative="1">
+      <w:start w:val="1"/>
+      <w:numFmt w:val="bullet"/>
+      <w:lvlText w:val=""/>
+      <w:lvlJc w:val="left"/>
+      <w:pPr>
+        <w:ind w:left="5040" w:hanging="360"/>
+      </w:pPr>
+      <w:rPr>
+        <w:rFonts w:ascii="Symbol" w:hAnsi="Symbol" w:hint="default"/>
+      </w:rPr>
+    </w:lvl>
+    <w:lvl w:ilvl="7" w:tplc="04090003" w:tentative="1">
+      <w:start w:val="1"/>
+      <w:numFmt w:val="bullet"/>
+      <w:lvlText w:val="o"/>
+      <w:lvlJc w:val="left"/>
+      <w:pPr>
+        <w:ind w:left="5760" w:hanging="360"/>
+      </w:pPr>
+      <w:rPr>
+        <w:rFonts w:ascii="Courier New" w:hAnsi="Courier New" w:cs="Courier New" w:hint="default"/>
+      </w:rPr>
+    </w:lvl>
+    <w:lvl w:ilvl="8" w:tplc="04090005" w:tentative="1">
+      <w:start w:val="1"/>
+      <w:numFmt w:val="bullet"/>
+      <w:lvlText w:val=""/>
+      <w:lvlJc w:val="left"/>
+      <w:pPr>
+        <w:ind w:left="6480" w:hanging="360"/>
+      </w:pPr>
+      <w:rPr>
+        <w:rFonts w:ascii="Wingdings" w:hAnsi="Wingdings" w:hint="default"/>
+      </w:rPr>
+    </w:lvl>
+  </w:abstractNum>
+  <w:abstractNum w:abstractNumId="2">
     <w:nsid w:val="6C5675BB"/>
     <w:multiLevelType w:val="hybridMultilevel"/>
     <w:tmpl w:val="A16A060E"/>
@@ -2850,14 +3325,252 @@
       </w:pPr>
     </w:lvl>
   </w:abstractNum>
+  <w:abstractNum w:abstractNumId="3">
+    <w:nsid w:val="6CB10B01"/>
+    <w:multiLevelType w:val="hybridMultilevel"/>
+    <w:tmpl w:val="9E7809EE"/>
+    <w:lvl w:ilvl="0" w:tplc="04090001">
+      <w:start w:val="1"/>
+      <w:numFmt w:val="bullet"/>
+      <w:lvlText w:val=""/>
+      <w:lvlJc w:val="left"/>
+      <w:pPr>
+        <w:ind w:left="720" w:hanging="360"/>
+      </w:pPr>
+      <w:rPr>
+        <w:rFonts w:ascii="Symbol" w:hAnsi="Symbol" w:hint="default"/>
+      </w:rPr>
+    </w:lvl>
+    <w:lvl w:ilvl="1" w:tplc="04090003" w:tentative="1">
+      <w:start w:val="1"/>
+      <w:numFmt w:val="bullet"/>
+      <w:lvlText w:val="o"/>
+      <w:lvlJc w:val="left"/>
+      <w:pPr>
+        <w:ind w:left="1440" w:hanging="360"/>
+      </w:pPr>
+      <w:rPr>
+        <w:rFonts w:ascii="Courier New" w:hAnsi="Courier New" w:cs="Courier New" w:hint="default"/>
+      </w:rPr>
+    </w:lvl>
+    <w:lvl w:ilvl="2" w:tplc="04090005" w:tentative="1">
+      <w:start w:val="1"/>
+      <w:numFmt w:val="bullet"/>
+      <w:lvlText w:val=""/>
+      <w:lvlJc w:val="left"/>
+      <w:pPr>
+        <w:ind w:left="2160" w:hanging="360"/>
+      </w:pPr>
+      <w:rPr>
+        <w:rFonts w:ascii="Wingdings" w:hAnsi="Wingdings" w:hint="default"/>
+      </w:rPr>
+    </w:lvl>
+    <w:lvl w:ilvl="3" w:tplc="04090001" w:tentative="1">
+      <w:start w:val="1"/>
+      <w:numFmt w:val="bullet"/>
+      <w:lvlText w:val=""/>
+      <w:lvlJc w:val="left"/>
+      <w:pPr>
+        <w:ind w:left="2880" w:hanging="360"/>
+      </w:pPr>
+      <w:rPr>
+        <w:rFonts w:ascii="Symbol" w:hAnsi="Symbol" w:hint="default"/>
+      </w:rPr>
+    </w:lvl>
+    <w:lvl w:ilvl="4" w:tplc="04090003" w:tentative="1">
+      <w:start w:val="1"/>
+      <w:numFmt w:val="bullet"/>
+      <w:lvlText w:val="o"/>
+      <w:lvlJc w:val="left"/>
+      <w:pPr>
+        <w:ind w:left="3600" w:hanging="360"/>
+      </w:pPr>
+      <w:rPr>
+        <w:rFonts w:ascii="Courier New" w:hAnsi="Courier New" w:cs="Courier New" w:hint="default"/>
+      </w:rPr>
+    </w:lvl>
+    <w:lvl w:ilvl="5" w:tplc="04090005" w:tentative="1">
+      <w:start w:val="1"/>
+      <w:numFmt w:val="bullet"/>
+      <w:lvlText w:val=""/>
+      <w:lvlJc w:val="left"/>
+      <w:pPr>
+        <w:ind w:left="4320" w:hanging="360"/>
+      </w:pPr>
+      <w:rPr>
+        <w:rFonts w:ascii="Wingdings" w:hAnsi="Wingdings" w:hint="default"/>
+      </w:rPr>
+    </w:lvl>
+    <w:lvl w:ilvl="6" w:tplc="04090001" w:tentative="1">
+      <w:start w:val="1"/>
+      <w:numFmt w:val="bullet"/>
+      <w:lvlText w:val=""/>
+      <w:lvlJc w:val="left"/>
+      <w:pPr>
+        <w:ind w:left="5040" w:hanging="360"/>
+      </w:pPr>
+      <w:rPr>
+        <w:rFonts w:ascii="Symbol" w:hAnsi="Symbol" w:hint="default"/>
+      </w:rPr>
+    </w:lvl>
+    <w:lvl w:ilvl="7" w:tplc="04090003" w:tentative="1">
+      <w:start w:val="1"/>
+      <w:numFmt w:val="bullet"/>
+      <w:lvlText w:val="o"/>
+      <w:lvlJc w:val="left"/>
+      <w:pPr>
+        <w:ind w:left="5760" w:hanging="360"/>
+      </w:pPr>
+      <w:rPr>
+        <w:rFonts w:ascii="Courier New" w:hAnsi="Courier New" w:cs="Courier New" w:hint="default"/>
+      </w:rPr>
+    </w:lvl>
+    <w:lvl w:ilvl="8" w:tplc="04090005" w:tentative="1">
+      <w:start w:val="1"/>
+      <w:numFmt w:val="bullet"/>
+      <w:lvlText w:val=""/>
+      <w:lvlJc w:val="left"/>
+      <w:pPr>
+        <w:ind w:left="6480" w:hanging="360"/>
+      </w:pPr>
+      <w:rPr>
+        <w:rFonts w:ascii="Wingdings" w:hAnsi="Wingdings" w:hint="default"/>
+      </w:rPr>
+    </w:lvl>
+  </w:abstractNum>
+  <w:abstractNum w:abstractNumId="4">
+    <w:nsid w:val="7C813540"/>
+    <w:multiLevelType w:val="hybridMultilevel"/>
+    <w:tmpl w:val="3C88B1D0"/>
+    <w:lvl w:ilvl="0" w:tplc="04090001">
+      <w:start w:val="1"/>
+      <w:numFmt w:val="bullet"/>
+      <w:lvlText w:val=""/>
+      <w:lvlJc w:val="left"/>
+      <w:pPr>
+        <w:ind w:left="720" w:hanging="360"/>
+      </w:pPr>
+      <w:rPr>
+        <w:rFonts w:ascii="Symbol" w:hAnsi="Symbol" w:hint="default"/>
+      </w:rPr>
+    </w:lvl>
+    <w:lvl w:ilvl="1" w:tplc="04090003" w:tentative="1">
+      <w:start w:val="1"/>
+      <w:numFmt w:val="bullet"/>
+      <w:lvlText w:val="o"/>
+      <w:lvlJc w:val="left"/>
+      <w:pPr>
+        <w:ind w:left="1440" w:hanging="360"/>
+      </w:pPr>
+      <w:rPr>
+        <w:rFonts w:ascii="Courier New" w:hAnsi="Courier New" w:cs="Courier New" w:hint="default"/>
+      </w:rPr>
+    </w:lvl>
+    <w:lvl w:ilvl="2" w:tplc="04090005" w:tentative="1">
+      <w:start w:val="1"/>
+      <w:numFmt w:val="bullet"/>
+      <w:lvlText w:val=""/>
+      <w:lvlJc w:val="left"/>
+      <w:pPr>
+        <w:ind w:left="2160" w:hanging="360"/>
+      </w:pPr>
+      <w:rPr>
+        <w:rFonts w:ascii="Wingdings" w:hAnsi="Wingdings" w:hint="default"/>
+      </w:rPr>
+    </w:lvl>
+    <w:lvl w:ilvl="3" w:tplc="04090001" w:tentative="1">
+      <w:start w:val="1"/>
+      <w:numFmt w:val="bullet"/>
+      <w:lvlText w:val=""/>
+      <w:lvlJc w:val="left"/>
+      <w:pPr>
+        <w:ind w:left="2880" w:hanging="360"/>
+      </w:pPr>
+      <w:rPr>
+        <w:rFonts w:ascii="Symbol" w:hAnsi="Symbol" w:hint="default"/>
+      </w:rPr>
+    </w:lvl>
+    <w:lvl w:ilvl="4" w:tplc="04090003" w:tentative="1">
+      <w:start w:val="1"/>
+      <w:numFmt w:val="bullet"/>
+      <w:lvlText w:val="o"/>
+      <w:lvlJc w:val="left"/>
+      <w:pPr>
+        <w:ind w:left="3600" w:hanging="360"/>
+      </w:pPr>
+      <w:rPr>
+        <w:rFonts w:ascii="Courier New" w:hAnsi="Courier New" w:cs="Courier New" w:hint="default"/>
+      </w:rPr>
+    </w:lvl>
+    <w:lvl w:ilvl="5" w:tplc="04090005" w:tentative="1">
+      <w:start w:val="1"/>
+      <w:numFmt w:val="bullet"/>
+      <w:lvlText w:val=""/>
+      <w:lvlJc w:val="left"/>
+      <w:pPr>
+        <w:ind w:left="4320" w:hanging="360"/>
+      </w:pPr>
+      <w:rPr>
+        <w:rFonts w:ascii="Wingdings" w:hAnsi="Wingdings" w:hint="default"/>
+      </w:rPr>
+    </w:lvl>
+    <w:lvl w:ilvl="6" w:tplc="04090001" w:tentative="1">
+      <w:start w:val="1"/>
+      <w:numFmt w:val="bullet"/>
+      <w:lvlText w:val=""/>
+      <w:lvlJc w:val="left"/>
+      <w:pPr>
+        <w:ind w:left="5040" w:hanging="360"/>
+      </w:pPr>
+      <w:rPr>
+        <w:rFonts w:ascii="Symbol" w:hAnsi="Symbol" w:hint="default"/>
+      </w:rPr>
+    </w:lvl>
+    <w:lvl w:ilvl="7" w:tplc="04090003" w:tentative="1">
+      <w:start w:val="1"/>
+      <w:numFmt w:val="bullet"/>
+      <w:lvlText w:val="o"/>
+      <w:lvlJc w:val="left"/>
+      <w:pPr>
+        <w:ind w:left="5760" w:hanging="360"/>
+      </w:pPr>
+      <w:rPr>
+        <w:rFonts w:ascii="Courier New" w:hAnsi="Courier New" w:cs="Courier New" w:hint="default"/>
+      </w:rPr>
+    </w:lvl>
+    <w:lvl w:ilvl="8" w:tplc="04090005" w:tentative="1">
+      <w:start w:val="1"/>
+      <w:numFmt w:val="bullet"/>
+      <w:lvlText w:val=""/>
+      <w:lvlJc w:val="left"/>
+      <w:pPr>
+        <w:ind w:left="6480" w:hanging="360"/>
+      </w:pPr>
+      <w:rPr>
+        <w:rFonts w:ascii="Wingdings" w:hAnsi="Wingdings" w:hint="default"/>
+      </w:rPr>
+    </w:lvl>
+  </w:abstractNum>
   <w:num w:numId="1">
+    <w:abstractNumId w:val="2"/>
+  </w:num>
+  <w:num w:numId="2">
+    <w:abstractNumId w:val="1"/>
+  </w:num>
+  <w:num w:numId="3">
+    <w:abstractNumId w:val="3"/>
+  </w:num>
+  <w:num w:numId="4">
     <w:abstractNumId w:val="0"/>
+  </w:num>
+  <w:num w:numId="5">
+    <w:abstractNumId w:val="4"/>
   </w:num>
 </w:numbering>
 </file>
 
 <file path=word/styles.xml><?xml version="1.0" encoding="utf-8"?>
-<w:styles xmlns:mc="http://schemas.openxmlformats.org/markup-compatibility/2006" xmlns:r="http://schemas.openxmlformats.org/officeDocument/2006/relationships" xmlns:w="http://schemas.openxmlformats.org/wordprocessingml/2006/main" xmlns:w14="http://schemas.microsoft.com/office/word/2010/wordml" xmlns:w15="http://schemas.microsoft.com/office/word/2012/wordml" xmlns:w16cid="http://schemas.microsoft.com/office/word/2016/wordml/cid" xmlns:w16se="http://schemas.microsoft.com/office/word/2015/wordml/symex" mc:Ignorable="w14 w15 w16se w16cid">
+<w:styles xmlns:mc="http://schemas.openxmlformats.org/markup-compatibility/2006" xmlns:r="http://schemas.openxmlformats.org/officeDocument/2006/relationships" xmlns:w="http://schemas.openxmlformats.org/wordprocessingml/2006/main" xmlns:w14="http://schemas.microsoft.com/office/word/2010/wordml" xmlns:w15="http://schemas.microsoft.com/office/word/2012/wordml" mc:Ignorable="w14 w15">
   <w:docDefaults>
     <w:rPrDefault>
       <w:rPr>
@@ -2873,7 +3586,7 @@
       </w:pPr>
     </w:pPrDefault>
   </w:docDefaults>
-  <w:latentStyles w:defLockedState="0" w:defUIPriority="99" w:defSemiHidden="0" w:defUnhideWhenUsed="0" w:defQFormat="0" w:count="375">
+  <w:latentStyles w:defLockedState="0" w:defUIPriority="99" w:defSemiHidden="0" w:defUnhideWhenUsed="0" w:defQFormat="0" w:count="380">
     <w:lsdException w:name="Normal" w:uiPriority="0" w:qFormat="1"/>
     <w:lsdException w:name="heading 1" w:uiPriority="9" w:qFormat="1"/>
     <w:lsdException w:name="heading 2" w:semiHidden="1" w:uiPriority="9" w:unhideWhenUsed="1" w:qFormat="1"/>
@@ -3317,6 +4030,7 @@
       <w:spacing w:after="0" w:line="240" w:lineRule="auto"/>
     </w:pPr>
     <w:tblPr>
+      <w:tblInd w:w="0" w:type="dxa"/>
       <w:tblBorders>
         <w:top w:val="single" w:sz="4" w:space="0" w:color="auto"/>
         <w:left w:val="single" w:sz="4" w:space="0" w:color="auto"/>
@@ -3325,6 +4039,12 @@
         <w:insideH w:val="single" w:sz="4" w:space="0" w:color="auto"/>
         <w:insideV w:val="single" w:sz="4" w:space="0" w:color="auto"/>
       </w:tblBorders>
+      <w:tblCellMar>
+        <w:top w:w="0" w:type="dxa"/>
+        <w:left w:w="108" w:type="dxa"/>
+        <w:bottom w:w="0" w:type="dxa"/>
+        <w:right w:w="108" w:type="dxa"/>
+      </w:tblCellMar>
     </w:tblPr>
   </w:style>
   <w:style w:type="character" w:styleId="PlaceholderText">
@@ -3352,7 +4072,7 @@
 </file>
 
 <file path=word/glossary/document.xml><?xml version="1.0" encoding="utf-8"?>
-<w:glossaryDocument xmlns:wpc="http://schemas.microsoft.com/office/word/2010/wordprocessingCanvas" xmlns:cx="http://schemas.microsoft.com/office/drawing/2014/chartex" xmlns:cx1="http://schemas.microsoft.com/office/drawing/2015/9/8/chartex" xmlns:cx2="http://schemas.microsoft.com/office/drawing/2015/10/21/chartex" xmlns:cx3="http://schemas.microsoft.com/office/drawing/2016/5/9/chartex" xmlns:cx4="http://schemas.microsoft.com/office/drawing/2016/5/10/chartex" xmlns:cx5="http://schemas.microsoft.com/office/drawing/2016/5/11/chartex" xmlns:cx6="http://schemas.microsoft.com/office/drawing/2016/5/12/chartex" xmlns:cx7="http://schemas.microsoft.com/office/drawing/2016/5/13/chartex" xmlns:cx8="http://schemas.microsoft.com/office/drawing/2016/5/14/chartex" xmlns:mc="http://schemas.openxmlformats.org/markup-compatibility/2006" xmlns:aink="http://schemas.microsoft.com/office/drawing/2016/ink" xmlns:am3d="http://schemas.microsoft.com/office/drawing/2017/model3d" xmlns:o="urn:schemas-microsoft-com:office:office" xmlns:r="http://schemas.openxmlformats.org/officeDocument/2006/relationships" xmlns:m="http://schemas.openxmlformats.org/officeDocument/2006/math" xmlns:v="urn:schemas-microsoft-com:vml" xmlns:wp14="http://schemas.microsoft.com/office/word/2010/wordprocessingDrawing" xmlns:wp="http://schemas.openxmlformats.org/drawingml/2006/wordprocessingDrawing" xmlns:w10="urn:schemas-microsoft-com:office:word" xmlns:w="http://schemas.openxmlformats.org/wordprocessingml/2006/main" xmlns:w14="http://schemas.microsoft.com/office/word/2010/wordml" xmlns:w15="http://schemas.microsoft.com/office/word/2012/wordml" xmlns:w16cid="http://schemas.microsoft.com/office/word/2016/wordml/cid" xmlns:w16se="http://schemas.microsoft.com/office/word/2015/wordml/symex" xmlns:wpg="http://schemas.microsoft.com/office/word/2010/wordprocessingGroup" xmlns:wpi="http://schemas.microsoft.com/office/word/2010/wordprocessingInk" xmlns:wne="http://schemas.microsoft.com/office/word/2006/wordml" xmlns:wps="http://schemas.microsoft.com/office/word/2010/wordprocessingShape" mc:Ignorable="w14 w15 w16se w16cid wp14">
+<w:glossaryDocument xmlns:wpc="http://schemas.microsoft.com/office/word/2010/wordprocessingCanvas" xmlns:mo="http://schemas.microsoft.com/office/mac/office/2008/main" xmlns:mc="http://schemas.openxmlformats.org/markup-compatibility/2006" xmlns:mv="urn:schemas-microsoft-com:mac:vml" xmlns:o="urn:schemas-microsoft-com:office:office" xmlns:r="http://schemas.openxmlformats.org/officeDocument/2006/relationships" xmlns:m="http://schemas.openxmlformats.org/officeDocument/2006/math" xmlns:v="urn:schemas-microsoft-com:vml" xmlns:wp14="http://schemas.microsoft.com/office/word/2010/wordprocessingDrawing" xmlns:wp="http://schemas.openxmlformats.org/drawingml/2006/wordprocessingDrawing" xmlns:w10="urn:schemas-microsoft-com:office:word" xmlns:w="http://schemas.openxmlformats.org/wordprocessingml/2006/main" xmlns:w14="http://schemas.microsoft.com/office/word/2010/wordml" xmlns:w15="http://schemas.microsoft.com/office/word/2012/wordml" xmlns:wpg="http://schemas.microsoft.com/office/word/2010/wordprocessingGroup" xmlns:wpi="http://schemas.microsoft.com/office/word/2010/wordprocessingInk" xmlns:wne="http://schemas.microsoft.com/office/word/2006/wordml" xmlns:wps="http://schemas.microsoft.com/office/word/2010/wordprocessingShape" mc:Ignorable="w14 w15 wp14">
   <w:docParts>
     <w:docPart>
       <w:docPartPr>
@@ -4748,17 +5468,36 @@
 </file>
 
 <file path=word/glossary/fontTable.xml><?xml version="1.0" encoding="utf-8"?>
-<w:fonts xmlns:mc="http://schemas.openxmlformats.org/markup-compatibility/2006" xmlns:r="http://schemas.openxmlformats.org/officeDocument/2006/relationships" xmlns:w="http://schemas.openxmlformats.org/wordprocessingml/2006/main" xmlns:w14="http://schemas.microsoft.com/office/word/2010/wordml" xmlns:w15="http://schemas.microsoft.com/office/word/2012/wordml" xmlns:w16cid="http://schemas.microsoft.com/office/word/2016/wordml/cid" xmlns:w16se="http://schemas.microsoft.com/office/word/2015/wordml/symex" mc:Ignorable="w14 w15 w16se w16cid">
+<w:fonts xmlns:mc="http://schemas.openxmlformats.org/markup-compatibility/2006" xmlns:r="http://schemas.openxmlformats.org/officeDocument/2006/relationships" xmlns:w="http://schemas.openxmlformats.org/wordprocessingml/2006/main" xmlns:w14="http://schemas.microsoft.com/office/word/2010/wordml" xmlns:w15="http://schemas.microsoft.com/office/word/2012/wordml" mc:Ignorable="w14 w15">
+  <w:font w:name="Symbol">
+    <w:panose1 w:val="05050102010706020507"/>
+    <w:charset w:val="02"/>
+    <w:family w:val="auto"/>
+    <w:pitch w:val="variable"/>
+    <w:sig w:usb0="00000000" w:usb1="10000000" w:usb2="00000000" w:usb3="00000000" w:csb0="80000000" w:csb1="00000000"/>
+  </w:font>
   <w:font w:name="Times New Roman">
     <w:panose1 w:val="02020603050405020304"/>
     <w:charset w:val="00"/>
-    <w:family w:val="roman"/>
+    <w:family w:val="auto"/>
     <w:pitch w:val="variable"/>
-    <w:sig w:usb0="E0002EFF" w:usb1="C000785B" w:usb2="00000009" w:usb3="00000000" w:csb0="000001FF" w:csb1="00000000"/>
+    <w:sig w:usb0="E0002AEF" w:usb1="C0007841" w:usb2="00000009" w:usb3="00000000" w:csb0="000001FF" w:csb1="00000000"/>
   </w:font>
-  <w:font w:name="SimSun">
-    <w:altName w:val="宋体"/>
-    <w:panose1 w:val="02010600030101010101"/>
+  <w:font w:name="Courier New">
+    <w:panose1 w:val="02070309020205020404"/>
+    <w:charset w:val="00"/>
+    <w:family w:val="auto"/>
+    <w:pitch w:val="variable"/>
+    <w:sig w:usb0="E0002AFF" w:usb1="C0007843" w:usb2="00000009" w:usb3="00000000" w:csb0="000001FF" w:csb1="00000000"/>
+  </w:font>
+  <w:font w:name="Wingdings">
+    <w:panose1 w:val="05000000000000000000"/>
+    <w:charset w:val="02"/>
+    <w:family w:val="auto"/>
+    <w:pitch w:val="variable"/>
+    <w:sig w:usb0="00000000" w:usb1="10000000" w:usb2="00000000" w:usb3="00000000" w:csb0="80000000" w:csb1="00000000"/>
+  </w:font>
+  <w:font w:name="宋体">
     <w:charset w:val="86"/>
     <w:family w:val="auto"/>
     <w:pitch w:val="variable"/>
@@ -4774,34 +5513,40 @@
   <w:font w:name="Verdana">
     <w:panose1 w:val="020B0604030504040204"/>
     <w:charset w:val="00"/>
-    <w:family w:val="swiss"/>
+    <w:family w:val="auto"/>
     <w:pitch w:val="variable"/>
     <w:sig w:usb0="A10006FF" w:usb1="4000205B" w:usb2="00000010" w:usb3="00000000" w:csb0="0000019F" w:csb1="00000000"/>
   </w:font>
   <w:font w:name="Times-Roman">
-    <w:panose1 w:val="00000500000000020000"/>
+    <w:panose1 w:val="00000000000000000000"/>
     <w:charset w:val="00"/>
     <w:family w:val="roman"/>
     <w:notTrueType/>
     <w:pitch w:val="default"/>
     <w:sig w:usb0="00000003" w:usb1="00000000" w:usb2="00000000" w:usb3="00000000" w:csb0="00000001" w:csb1="00000000"/>
   </w:font>
+  <w:font w:name="Arial">
+    <w:panose1 w:val="020B0604020202020204"/>
+    <w:charset w:val="00"/>
+    <w:family w:val="auto"/>
+    <w:pitch w:val="variable"/>
+    <w:sig w:usb0="E0002AFF" w:usb1="C0007843" w:usb2="00000009" w:usb3="00000000" w:csb0="000001FF" w:csb1="00000000"/>
+  </w:font>
   <w:font w:name="Cambria">
     <w:panose1 w:val="02040503050406030204"/>
     <w:charset w:val="00"/>
-    <w:family w:val="roman"/>
+    <w:family w:val="auto"/>
     <w:pitch w:val="variable"/>
-    <w:sig w:usb0="E00006FF" w:usb1="420024FF" w:usb2="02000000" w:usb3="00000000" w:csb0="0000019F" w:csb1="00000000"/>
+    <w:sig w:usb0="E00002FF" w:usb1="400004FF" w:usb2="00000000" w:usb3="00000000" w:csb0="0000019F" w:csb1="00000000"/>
   </w:font>
   <w:font w:name="Calibri">
     <w:panose1 w:val="020F0502020204030204"/>
     <w:charset w:val="00"/>
-    <w:family w:val="swiss"/>
+    <w:family w:val="auto"/>
     <w:pitch w:val="variable"/>
-    <w:sig w:usb0="E0002AFF" w:usb1="C000247B" w:usb2="00000009" w:usb3="00000000" w:csb0="000001FF" w:csb1="00000000"/>
+    <w:sig w:usb0="E00002FF" w:usb1="4000ACFF" w:usb2="00000001" w:usb3="00000000" w:csb0="0000019F" w:csb1="00000000"/>
   </w:font>
   <w:font w:name="DengXian">
-    <w:altName w:val="等线"/>
     <w:panose1 w:val="02010600030101010101"/>
     <w:charset w:val="86"/>
     <w:family w:val="auto"/>
@@ -4809,7 +5554,6 @@
     <w:sig w:usb0="A00002BF" w:usb1="38CF7CFA" w:usb2="00000016" w:usb3="00000000" w:csb0="0004000F" w:csb1="00000000"/>
   </w:font>
   <w:font w:name="DengXian Light">
-    <w:altName w:val="等线 Light"/>
     <w:panose1 w:val="02010600030101010101"/>
     <w:charset w:val="86"/>
     <w:family w:val="auto"/>
@@ -4819,15 +5563,15 @@
   <w:font w:name="Calibri Light">
     <w:panose1 w:val="020F0302020204030204"/>
     <w:charset w:val="00"/>
-    <w:family w:val="swiss"/>
+    <w:family w:val="auto"/>
     <w:pitch w:val="variable"/>
-    <w:sig w:usb0="E0002AFF" w:usb1="C000247B" w:usb2="00000009" w:usb3="00000000" w:csb0="000001FF" w:csb1="00000000"/>
+    <w:sig w:usb0="A00002EF" w:usb1="4000207B" w:usb2="00000000" w:usb3="00000000" w:csb0="0000019F" w:csb1="00000000"/>
   </w:font>
 </w:fonts>
 </file>
 
 <file path=word/glossary/settings.xml><?xml version="1.0" encoding="utf-8"?>
-<w:settings xmlns:mc="http://schemas.openxmlformats.org/markup-compatibility/2006" xmlns:o="urn:schemas-microsoft-com:office:office" xmlns:r="http://schemas.openxmlformats.org/officeDocument/2006/relationships" xmlns:m="http://schemas.openxmlformats.org/officeDocument/2006/math" xmlns:v="urn:schemas-microsoft-com:vml" xmlns:w10="urn:schemas-microsoft-com:office:word" xmlns:w="http://schemas.openxmlformats.org/wordprocessingml/2006/main" xmlns:w14="http://schemas.microsoft.com/office/word/2010/wordml" xmlns:w15="http://schemas.microsoft.com/office/word/2012/wordml" xmlns:w16cid="http://schemas.microsoft.com/office/word/2016/wordml/cid" xmlns:w16se="http://schemas.microsoft.com/office/word/2015/wordml/symex" xmlns:sl="http://schemas.openxmlformats.org/schemaLibrary/2006/main" mc:Ignorable="w14 w15 w16se w16cid">
+<w:settings xmlns:mc="http://schemas.openxmlformats.org/markup-compatibility/2006" xmlns:o="urn:schemas-microsoft-com:office:office" xmlns:r="http://schemas.openxmlformats.org/officeDocument/2006/relationships" xmlns:m="http://schemas.openxmlformats.org/officeDocument/2006/math" xmlns:v="urn:schemas-microsoft-com:vml" xmlns:w10="urn:schemas-microsoft-com:office:word" xmlns:w="http://schemas.openxmlformats.org/wordprocessingml/2006/main" xmlns:w14="http://schemas.microsoft.com/office/word/2010/wordml" xmlns:w15="http://schemas.microsoft.com/office/word/2012/wordml" xmlns:sl="http://schemas.openxmlformats.org/schemaLibrary/2006/main" mc:Ignorable="w14 w15">
   <w:view w:val="normal"/>
   <w:bordersDoNotSurroundHeader/>
   <w:bordersDoNotSurroundFooter/>
@@ -4839,7 +5583,6 @@
     <w:compatSetting w:name="overrideTableStyleFontSizeAndJustification" w:uri="http://schemas.microsoft.com/office/word" w:val="1"/>
     <w:compatSetting w:name="enableOpenTypeFeatures" w:uri="http://schemas.microsoft.com/office/word" w:val="1"/>
     <w:compatSetting w:name="doNotFlipMirrorIndents" w:uri="http://schemas.microsoft.com/office/word" w:val="1"/>
-    <w:compatSetting w:name="useWord2013TrackBottomHyphenation" w:uri="http://schemas.microsoft.com/office/word" w:val="1"/>
   </w:compat>
   <w:rsids>
     <w:rsidRoot w:val="00810B85"/>
@@ -4849,8 +5592,10 @@
     <w:rsid w:val="001A5D61"/>
     <w:rsid w:val="00301DF5"/>
     <w:rsid w:val="005E28A4"/>
+    <w:rsid w:val="00703C6D"/>
     <w:rsid w:val="0074394D"/>
     <w:rsid w:val="00782FC3"/>
+    <w:rsid w:val="00786D57"/>
     <w:rsid w:val="00810B85"/>
     <w:rsid w:val="0086619F"/>
     <w:rsid w:val="009063D2"/>
@@ -4885,7 +5630,7 @@
 </file>
 
 <file path=word/glossary/styles.xml><?xml version="1.0" encoding="utf-8"?>
-<w:styles xmlns:mc="http://schemas.openxmlformats.org/markup-compatibility/2006" xmlns:r="http://schemas.openxmlformats.org/officeDocument/2006/relationships" xmlns:w="http://schemas.openxmlformats.org/wordprocessingml/2006/main" xmlns:w14="http://schemas.microsoft.com/office/word/2010/wordml" xmlns:w15="http://schemas.microsoft.com/office/word/2012/wordml" xmlns:w16cid="http://schemas.microsoft.com/office/word/2016/wordml/cid" xmlns:w16se="http://schemas.microsoft.com/office/word/2015/wordml/symex" mc:Ignorable="w14 w15 w16se w16cid">
+<w:styles xmlns:mc="http://schemas.openxmlformats.org/markup-compatibility/2006" xmlns:r="http://schemas.openxmlformats.org/officeDocument/2006/relationships" xmlns:w="http://schemas.openxmlformats.org/wordprocessingml/2006/main" xmlns:w14="http://schemas.microsoft.com/office/word/2010/wordml" xmlns:w15="http://schemas.microsoft.com/office/word/2012/wordml" mc:Ignorable="w14 w15">
   <w:docDefaults>
     <w:rPrDefault>
       <w:rPr>
@@ -4901,7 +5646,7 @@
       </w:pPr>
     </w:pPrDefault>
   </w:docDefaults>
-  <w:latentStyles w:defLockedState="0" w:defUIPriority="99" w:defSemiHidden="0" w:defUnhideWhenUsed="0" w:defQFormat="0" w:count="375">
+  <w:latentStyles w:defLockedState="0" w:defUIPriority="99" w:defSemiHidden="0" w:defUnhideWhenUsed="0" w:defQFormat="0" w:count="380">
     <w:lsdException w:name="Normal" w:uiPriority="0" w:qFormat="1"/>
     <w:lsdException w:name="heading 1" w:uiPriority="9" w:qFormat="1"/>
     <w:lsdException w:name="heading 2" w:semiHidden="1" w:uiPriority="9" w:unhideWhenUsed="1" w:qFormat="1"/>
@@ -5316,7 +6061,7 @@
     <w:basedOn w:val="DefaultParagraphFont"/>
     <w:uiPriority w:val="99"/>
     <w:semiHidden/>
-    <w:rsid w:val="00301DF5"/>
+    <w:rsid w:val="00786D57"/>
     <w:rPr>
       <w:color w:val="808080"/>
     </w:rPr>
@@ -8516,13 +9261,36 @@
       <w:szCs w:val="24"/>
     </w:rPr>
   </w:style>
+  <w:style w:type="paragraph" w:customStyle="1" w:styleId="CFB6D25B2641BC429EC9AB9C8DE9F8C3">
+    <w:name w:val="CFB6D25B2641BC429EC9AB9C8DE9F8C3"/>
+    <w:rsid w:val="00786D57"/>
+    <w:pPr>
+      <w:spacing w:after="0" w:line="240" w:lineRule="auto"/>
+    </w:pPr>
+    <w:rPr>
+      <w:sz w:val="24"/>
+      <w:szCs w:val="24"/>
+    </w:rPr>
+  </w:style>
+  <w:style w:type="paragraph" w:customStyle="1" w:styleId="AB0B075FBB69E14E86D5CF9BFDE1CF4E">
+    <w:name w:val="AB0B075FBB69E14E86D5CF9BFDE1CF4E"/>
+    <w:rsid w:val="00786D57"/>
+    <w:pPr>
+      <w:spacing w:after="0" w:line="240" w:lineRule="auto"/>
+    </w:pPr>
+    <w:rPr>
+      <w:sz w:val="24"/>
+      <w:szCs w:val="24"/>
+    </w:rPr>
+  </w:style>
 </w:styles>
 </file>
 
 <file path=word/glossary/webSettings.xml><?xml version="1.0" encoding="utf-8"?>
-<w:webSettings xmlns:mc="http://schemas.openxmlformats.org/markup-compatibility/2006" xmlns:r="http://schemas.openxmlformats.org/officeDocument/2006/relationships" xmlns:w="http://schemas.openxmlformats.org/wordprocessingml/2006/main" xmlns:w14="http://schemas.microsoft.com/office/word/2010/wordml" xmlns:w15="http://schemas.microsoft.com/office/word/2012/wordml" xmlns:w16cid="http://schemas.microsoft.com/office/word/2016/wordml/cid" xmlns:w16se="http://schemas.microsoft.com/office/word/2015/wordml/symex" mc:Ignorable="w14 w15 w16se w16cid">
+<w:webSettings xmlns:mc="http://schemas.openxmlformats.org/markup-compatibility/2006" xmlns:r="http://schemas.openxmlformats.org/officeDocument/2006/relationships" xmlns:w="http://schemas.openxmlformats.org/wordprocessingml/2006/main" xmlns:w14="http://schemas.microsoft.com/office/word/2010/wordml" xmlns:w15="http://schemas.microsoft.com/office/word/2012/wordml" mc:Ignorable="w14 w15">
   <w:optimizeForBrowser/>
   <w:allowPNG/>
+  <w:doNotSaveAsSingleFile/>
 </w:webSettings>
 </file>
 
@@ -8835,7 +9603,7 @@
 </file>
 
 <file path=customXml/itemProps2.xml><?xml version="1.0" encoding="utf-8"?>
-<ds:datastoreItem xmlns:ds="http://schemas.openxmlformats.org/officeDocument/2006/customXml" ds:itemID="{A961A9FA-70D4-494C-9A5A-3F3C42F9DA7A}">
+<ds:datastoreItem xmlns:ds="http://schemas.openxmlformats.org/officeDocument/2006/customXml" ds:itemID="{FDC1B8CB-A68E-FC47-9D40-3B45612F4049}">
   <ds:schemaRefs>
     <ds:schemaRef ds:uri="http://schemas.openxmlformats.org/officeDocument/2006/bibliography"/>
   </ds:schemaRefs>

</xml_diff>

<commit_message>
finished the team charter
</commit_message>
<xml_diff>
--- a/CatMe/CATME-Team-Charter.docx
+++ b/CatMe/CATME-Team-Charter.docx
@@ -74,7 +74,7 @@
               </wp:anchor>
             </w:drawing>
           </mc:Choice>
-          <mc:Fallback xmlns:w16se="http://schemas.microsoft.com/office/word/2015/wordml/symex" xmlns:w16cid="http://schemas.microsoft.com/office/word/2016/wordml/cid" xmlns:am3d="http://schemas.microsoft.com/office/drawing/2017/model3d" xmlns:aink="http://schemas.microsoft.com/office/drawing/2016/ink" xmlns:cx8="http://schemas.microsoft.com/office/drawing/2016/5/14/chartex" xmlns:cx7="http://schemas.microsoft.com/office/drawing/2016/5/13/chartex" xmlns:cx6="http://schemas.microsoft.com/office/drawing/2016/5/12/chartex" xmlns:cx5="http://schemas.microsoft.com/office/drawing/2016/5/11/chartex" xmlns:cx4="http://schemas.microsoft.com/office/drawing/2016/5/10/chartex" xmlns:cx3="http://schemas.microsoft.com/office/drawing/2016/5/9/chartex" xmlns:cx2="http://schemas.microsoft.com/office/drawing/2015/10/21/chartex" xmlns:cx1="http://schemas.microsoft.com/office/drawing/2015/9/8/chartex" xmlns:cx="http://schemas.microsoft.com/office/drawing/2014/chartex">
+          <mc:Fallback xmlns:cx="http://schemas.microsoft.com/office/drawing/2014/chartex" xmlns:cx1="http://schemas.microsoft.com/office/drawing/2015/9/8/chartex" xmlns:cx2="http://schemas.microsoft.com/office/drawing/2015/10/21/chartex" xmlns:cx3="http://schemas.microsoft.com/office/drawing/2016/5/9/chartex" xmlns:cx4="http://schemas.microsoft.com/office/drawing/2016/5/10/chartex" xmlns:cx5="http://schemas.microsoft.com/office/drawing/2016/5/11/chartex" xmlns:cx6="http://schemas.microsoft.com/office/drawing/2016/5/12/chartex" xmlns:cx7="http://schemas.microsoft.com/office/drawing/2016/5/13/chartex" xmlns:cx8="http://schemas.microsoft.com/office/drawing/2016/5/14/chartex" xmlns:aink="http://schemas.microsoft.com/office/drawing/2016/ink" xmlns:am3d="http://schemas.microsoft.com/office/drawing/2017/model3d" xmlns:w16cid="http://schemas.microsoft.com/office/word/2016/wordml/cid" xmlns:w16se="http://schemas.microsoft.com/office/word/2015/wordml/symex">
             <w:pict>
               <v:line w14:anchorId="36FE3857" id="Straight Connector 2" o:spid="_x0000_s1026" style="position:absolute;z-index:251659264;visibility:visible;mso-wrap-style:square;mso-wrap-distance-left:9pt;mso-wrap-distance-top:0;mso-wrap-distance-right:9pt;mso-wrap-distance-bottom:0;mso-position-horizontal:absolute;mso-position-horizontal-relative:text;mso-position-vertical:absolute;mso-position-vertical-relative:text" from="-18.15pt,60.7pt" to="501.5pt,60.7pt" o:gfxdata="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" strokecolor="#01564c" strokeweight="3pt"/>
             </w:pict>
@@ -2276,7 +2276,13 @@
             <w:rPr>
               <w:rFonts w:ascii="Verdana" w:hAnsi="Verdana"/>
             </w:rPr>
-            <w:t xml:space="preserve"> – Project manager</w:t>
+            <w:t xml:space="preserve"> – </w:t>
+          </w:r>
+          <w:r>
+            <w:rPr>
+              <w:rFonts w:ascii="Verdana" w:hAnsi="Verdana"/>
+            </w:rPr>
+            <w:t>Product Owner</w:t>
           </w:r>
         </w:sdtContent>
       </w:sdt>
@@ -2294,6 +2300,12 @@
         </w:rPr>
         <w:t>Khoi –</w:t>
       </w:r>
+      <w:r>
+        <w:rPr>
+          <w:rFonts w:ascii="Verdana" w:hAnsi="Verdana"/>
+        </w:rPr>
+        <w:t xml:space="preserve"> Scrum Master</w:t>
+      </w:r>
     </w:p>
     <w:p>
       <w:pPr>
@@ -2307,6 +2319,12 @@
           <w:rFonts w:ascii="Verdana" w:hAnsi="Verdana"/>
         </w:rPr>
         <w:t>Hang –</w:t>
+      </w:r>
+      <w:r>
+        <w:rPr>
+          <w:rFonts w:ascii="Verdana" w:hAnsi="Verdana"/>
+        </w:rPr>
+        <w:t xml:space="preserve"> Git Master</w:t>
       </w:r>
     </w:p>
     <w:p>
@@ -2345,33 +2363,17 @@
           <w:b/>
         </w:rPr>
       </w:pPr>
-      <w:proofErr w:type="spellStart"/>
       <w:r>
         <w:rPr>
           <w:rFonts w:ascii="Verdana" w:hAnsi="Verdana"/>
         </w:rPr>
-        <w:t>SookJi</w:t>
+        <w:t>SookJi – Android Developer</w:t>
       </w:r>
-      <w:proofErr w:type="spellEnd"/>
       <w:r>
         <w:rPr>
           <w:rFonts w:ascii="Verdana" w:hAnsi="Verdana"/>
         </w:rPr>
-        <w:t xml:space="preserve"> – Android Developer, </w:t>
-      </w:r>
-      <w:proofErr w:type="spellStart"/>
-      <w:r>
-        <w:rPr>
-          <w:rFonts w:ascii="Verdana" w:hAnsi="Verdana"/>
-        </w:rPr>
-        <w:t>Git</w:t>
-      </w:r>
-      <w:proofErr w:type="spellEnd"/>
-      <w:r>
-        <w:rPr>
-          <w:rFonts w:ascii="Verdana" w:hAnsi="Verdana"/>
-        </w:rPr>
-        <w:t xml:space="preserve"> Master, </w:t>
+        <w:t xml:space="preserve"> </w:t>
       </w:r>
     </w:p>
     <w:p>
@@ -2490,9 +2492,6 @@
     </w:p>
     <w:sdt>
       <w:sdtPr>
-        <w:rPr>
-          <w:rFonts w:ascii="Verdana" w:hAnsi="Verdana"/>
-        </w:rPr>
         <w:alias w:val="Timetable"/>
         <w:tag w:val="Timetable"/>
         <w:id w:val="-1477379125"/>
@@ -2500,12 +2499,16 @@
         <w:placeholder>
           <w:docPart w:val="B864E17806164BDCB75DE8ADA222B393"/>
         </w:placeholder>
-        <w:showingPlcHdr/>
       </w:sdtPr>
       <w:sdtEndPr/>
       <w:sdtContent>
         <w:p>
           <w:pPr>
+            <w:pStyle w:val="ListParagraph"/>
+            <w:numPr>
+              <w:ilvl w:val="0"/>
+              <w:numId w:val="6"/>
+            </w:numPr>
             <w:spacing w:after="0"/>
             <w:rPr>
               <w:rFonts w:ascii="Verdana" w:hAnsi="Verdana"/>
@@ -2513,10 +2516,28 @@
           </w:pPr>
           <w:r>
             <w:rPr>
-              <w:rStyle w:val="PlaceholderText"/>
-              <w:rFonts w:ascii="Verdana" w:hAnsi="Verdana"/>
-            </w:rPr>
-            <w:t>Timetable</w:t>
+              <w:rFonts w:ascii="Verdana" w:hAnsi="Verdana"/>
+            </w:rPr>
+            <w:t>Finish milestones 3 days before they are due and go through testing during those 3 days</w:t>
+          </w:r>
+        </w:p>
+        <w:p>
+          <w:pPr>
+            <w:pStyle w:val="ListParagraph"/>
+            <w:numPr>
+              <w:ilvl w:val="0"/>
+              <w:numId w:val="6"/>
+            </w:numPr>
+            <w:spacing w:after="0"/>
+            <w:rPr>
+              <w:rFonts w:ascii="Verdana" w:hAnsi="Verdana"/>
+            </w:rPr>
+          </w:pPr>
+          <w:r>
+            <w:rPr>
+              <w:rFonts w:ascii="Verdana" w:hAnsi="Verdana"/>
+            </w:rPr>
+            <w:t>Meet in person twice a week at minimum for about two hours</w:t>
           </w:r>
         </w:p>
       </w:sdtContent>
@@ -2554,21 +2575,26 @@
     </w:p>
     <w:sdt>
       <w:sdtPr>
-        <w:rPr>
-          <w:rFonts w:ascii="Verdana" w:hAnsi="Verdana"/>
-        </w:rPr>
         <w:alias w:val="Attendance"/>
         <w:tag w:val="Attendance"/>
         <w:id w:val="1437950252"/>
         <w:placeholder>
           <w:docPart w:val="EA8078F613F14FB5A5FA764B77D12311"/>
         </w:placeholder>
-        <w:showingPlcHdr/>
       </w:sdtPr>
-      <w:sdtEndPr/>
+      <w:sdtEndPr>
+        <w:rPr>
+          <w:rFonts w:ascii="Verdana" w:hAnsi="Verdana"/>
+        </w:rPr>
+      </w:sdtEndPr>
       <w:sdtContent>
         <w:p>
           <w:pPr>
+            <w:pStyle w:val="ListParagraph"/>
+            <w:numPr>
+              <w:ilvl w:val="0"/>
+              <w:numId w:val="7"/>
+            </w:numPr>
             <w:spacing w:after="0"/>
             <w:rPr>
               <w:rFonts w:ascii="Verdana" w:hAnsi="Verdana"/>
@@ -2576,10 +2602,66 @@
           </w:pPr>
           <w:r>
             <w:rPr>
-              <w:rStyle w:val="PlaceholderText"/>
-              <w:rFonts w:ascii="Verdana" w:hAnsi="Verdana"/>
-            </w:rPr>
-            <w:t>Attendance</w:t>
+              <w:rFonts w:ascii="Verdana" w:hAnsi="Verdana"/>
+            </w:rPr>
+            <w:t>Show up on time</w:t>
+          </w:r>
+        </w:p>
+        <w:p>
+          <w:pPr>
+            <w:pStyle w:val="ListParagraph"/>
+            <w:numPr>
+              <w:ilvl w:val="0"/>
+              <w:numId w:val="7"/>
+            </w:numPr>
+            <w:spacing w:after="0"/>
+            <w:rPr>
+              <w:rFonts w:ascii="Verdana" w:hAnsi="Verdana"/>
+            </w:rPr>
+          </w:pPr>
+          <w:r>
+            <w:rPr>
+              <w:rFonts w:ascii="Verdana" w:hAnsi="Verdana"/>
+            </w:rPr>
+            <w:t>Don’t come empty handed, have some work done or started</w:t>
+          </w:r>
+        </w:p>
+        <w:p>
+          <w:pPr>
+            <w:pStyle w:val="ListParagraph"/>
+            <w:numPr>
+              <w:ilvl w:val="0"/>
+              <w:numId w:val="7"/>
+            </w:numPr>
+            <w:spacing w:after="0"/>
+            <w:rPr>
+              <w:rFonts w:ascii="Verdana" w:hAnsi="Verdana"/>
+            </w:rPr>
+          </w:pPr>
+          <w:r>
+            <w:rPr>
+              <w:rFonts w:ascii="Verdana" w:hAnsi="Verdana"/>
+            </w:rPr>
+            <w:t>Leave with something finished if you leave early</w:t>
+          </w:r>
+        </w:p>
+        <w:p>
+          <w:pPr>
+            <w:pStyle w:val="ListParagraph"/>
+            <w:numPr>
+              <w:ilvl w:val="0"/>
+              <w:numId w:val="7"/>
+            </w:numPr>
+            <w:spacing w:after="0"/>
+            <w:rPr>
+              <w:rFonts w:ascii="Verdana" w:hAnsi="Verdana"/>
+            </w:rPr>
+          </w:pPr>
+          <w:r>
+            <w:rPr>
+              <w:rFonts w:ascii="Verdana" w:hAnsi="Verdana"/>
+            </w:rPr>
+            <w:t>Stay on task during meetings</w:t>
           </w:r>
         </w:p>
       </w:sdtContent>
@@ -2618,9 +2700,6 @@
     </w:p>
     <w:sdt>
       <w:sdtPr>
-        <w:rPr>
-          <w:rFonts w:ascii="Verdana" w:hAnsi="Verdana"/>
-        </w:rPr>
         <w:alias w:val="Excuse"/>
         <w:tag w:val="Excuse"/>
         <w:id w:val="213627156"/>
@@ -2628,12 +2707,16 @@
         <w:placeholder>
           <w:docPart w:val="0D1E9DB809A14225A8B5481D822E9271"/>
         </w:placeholder>
-        <w:showingPlcHdr/>
       </w:sdtPr>
       <w:sdtEndPr/>
       <w:sdtContent>
         <w:p>
           <w:pPr>
+            <w:pStyle w:val="ListParagraph"/>
+            <w:numPr>
+              <w:ilvl w:val="0"/>
+              <w:numId w:val="8"/>
+            </w:numPr>
             <w:spacing w:after="0"/>
             <w:rPr>
               <w:rFonts w:ascii="Verdana" w:hAnsi="Verdana"/>
@@ -2641,10 +2724,66 @@
           </w:pPr>
           <w:r>
             <w:rPr>
-              <w:rStyle w:val="PlaceholderText"/>
-              <w:rFonts w:ascii="Verdana" w:hAnsi="Verdana"/>
-            </w:rPr>
-            <w:t>Excuse</w:t>
+              <w:rFonts w:ascii="Verdana" w:hAnsi="Verdana"/>
+            </w:rPr>
+            <w:t>Communicable diseases</w:t>
+          </w:r>
+        </w:p>
+        <w:p>
+          <w:pPr>
+            <w:pStyle w:val="ListParagraph"/>
+            <w:numPr>
+              <w:ilvl w:val="0"/>
+              <w:numId w:val="8"/>
+            </w:numPr>
+            <w:spacing w:after="0"/>
+            <w:rPr>
+              <w:rFonts w:ascii="Verdana" w:hAnsi="Verdana"/>
+            </w:rPr>
+          </w:pPr>
+          <w:r>
+            <w:rPr>
+              <w:rFonts w:ascii="Verdana" w:hAnsi="Verdana"/>
+            </w:rPr>
+            <w:t>Emergency (Family, health, vehicular)</w:t>
+          </w:r>
+        </w:p>
+        <w:p>
+          <w:pPr>
+            <w:pStyle w:val="ListParagraph"/>
+            <w:numPr>
+              <w:ilvl w:val="0"/>
+              <w:numId w:val="8"/>
+            </w:numPr>
+            <w:spacing w:after="0"/>
+            <w:rPr>
+              <w:rFonts w:ascii="Verdana" w:hAnsi="Verdana"/>
+            </w:rPr>
+          </w:pPr>
+          <w:r>
+            <w:rPr>
+              <w:rFonts w:ascii="Verdana" w:hAnsi="Verdana"/>
+            </w:rPr>
+            <w:t>Dire weather</w:t>
+          </w:r>
+        </w:p>
+        <w:p>
+          <w:pPr>
+            <w:pStyle w:val="ListParagraph"/>
+            <w:numPr>
+              <w:ilvl w:val="0"/>
+              <w:numId w:val="8"/>
+            </w:numPr>
+            <w:spacing w:after="0"/>
+            <w:rPr>
+              <w:rFonts w:ascii="Verdana" w:hAnsi="Verdana"/>
+            </w:rPr>
+          </w:pPr>
+          <w:r>
+            <w:rPr>
+              <w:rFonts w:ascii="Verdana" w:hAnsi="Verdana"/>
+            </w:rPr>
+            <w:t>Spontaneous meeting</w:t>
           </w:r>
         </w:p>
       </w:sdtContent>
@@ -2709,7 +2848,6 @@
         <w:placeholder>
           <w:docPart w:val="6E55A45CBE7642F6A6DDCEA668B2A175"/>
         </w:placeholder>
-        <w:showingPlcHdr/>
       </w:sdtPr>
       <w:sdtEndPr/>
       <w:sdtContent>
@@ -2722,10 +2860,9 @@
           </w:pPr>
           <w:r>
             <w:rPr>
-              <w:rStyle w:val="PlaceholderText"/>
-              <w:rFonts w:ascii="Verdana" w:hAnsi="Verdana"/>
-            </w:rPr>
-            <w:t>Emergency Process</w:t>
+              <w:rFonts w:ascii="Verdana" w:hAnsi="Verdana"/>
+            </w:rPr>
+            <w:t>Message in group chat and contact product owner and scrum master and notify them of the reason(s).</w:t>
           </w:r>
         </w:p>
       </w:sdtContent>
@@ -2759,6 +2896,7 @@
           <w:b/>
           <w:color w:val="01564C"/>
         </w:rPr>
+        <w:lastRenderedPageBreak/>
         <w:t xml:space="preserve">What are your team’s expectations regarding the quality of team members’ preparation for team meetings and the quality of the deliverables that members bring to the </w:t>
       </w:r>
       <w:r>
@@ -2780,9 +2918,6 @@
     </w:p>
     <w:sdt>
       <w:sdtPr>
-        <w:rPr>
-          <w:rFonts w:ascii="Verdana" w:hAnsi="Verdana"/>
-        </w:rPr>
         <w:alias w:val="Preparation"/>
         <w:tag w:val="Preparation"/>
         <w:id w:val="-40447876"/>
@@ -2790,12 +2925,16 @@
         <w:placeholder>
           <w:docPart w:val="BC9F010C1188451D82F5AB0170E05B46"/>
         </w:placeholder>
-        <w:showingPlcHdr/>
       </w:sdtPr>
       <w:sdtEndPr/>
       <w:sdtContent>
         <w:p>
           <w:pPr>
+            <w:pStyle w:val="ListParagraph"/>
+            <w:numPr>
+              <w:ilvl w:val="0"/>
+              <w:numId w:val="9"/>
+            </w:numPr>
             <w:spacing w:after="0"/>
             <w:rPr>
               <w:rFonts w:ascii="Verdana" w:hAnsi="Verdana"/>
@@ -2803,10 +2942,47 @@
           </w:pPr>
           <w:r>
             <w:rPr>
-              <w:rStyle w:val="PlaceholderText"/>
-              <w:rFonts w:ascii="Verdana" w:hAnsi="Verdana"/>
-            </w:rPr>
-            <w:t>Preparation</w:t>
+              <w:rFonts w:ascii="Verdana" w:hAnsi="Verdana"/>
+            </w:rPr>
+            <w:t>Have a concrete idea of what to do by the end of the meeting</w:t>
+          </w:r>
+        </w:p>
+        <w:p>
+          <w:pPr>
+            <w:pStyle w:val="ListParagraph"/>
+            <w:numPr>
+              <w:ilvl w:val="0"/>
+              <w:numId w:val="9"/>
+            </w:numPr>
+            <w:spacing w:after="0"/>
+            <w:rPr>
+              <w:rFonts w:ascii="Verdana" w:hAnsi="Verdana"/>
+            </w:rPr>
+          </w:pPr>
+          <w:r>
+            <w:rPr>
+              <w:rFonts w:ascii="Verdana" w:hAnsi="Verdana"/>
+            </w:rPr>
+            <w:t>Come in with all materials</w:t>
+          </w:r>
+        </w:p>
+        <w:p>
+          <w:pPr>
+            <w:pStyle w:val="ListParagraph"/>
+            <w:numPr>
+              <w:ilvl w:val="0"/>
+              <w:numId w:val="9"/>
+            </w:numPr>
+            <w:spacing w:after="0"/>
+            <w:rPr>
+              <w:rFonts w:ascii="Verdana" w:hAnsi="Verdana"/>
+            </w:rPr>
+          </w:pPr>
+          <w:r>
+            <w:rPr>
+              <w:rFonts w:ascii="Verdana" w:hAnsi="Verdana"/>
+            </w:rPr>
+            <w:t>Have work finished from last meeting</w:t>
           </w:r>
         </w:p>
       </w:sdtContent>
@@ -2845,9 +3021,6 @@
     </w:p>
     <w:sdt>
       <w:sdtPr>
-        <w:rPr>
-          <w:rFonts w:ascii="Verdana" w:hAnsi="Verdana"/>
-        </w:rPr>
         <w:alias w:val="Contributions"/>
         <w:tag w:val="Contributions"/>
         <w:id w:val="-888723891"/>
@@ -2855,12 +3028,20 @@
         <w:placeholder>
           <w:docPart w:val="63657F3B9D3942EA9FA359099B0F0387"/>
         </w:placeholder>
-        <w:showingPlcHdr/>
       </w:sdtPr>
-      <w:sdtEndPr/>
+      <w:sdtEndPr>
+        <w:rPr>
+          <w:rFonts w:ascii="Verdana" w:hAnsi="Verdana"/>
+        </w:rPr>
+      </w:sdtEndPr>
       <w:sdtContent>
         <w:p>
           <w:pPr>
+            <w:pStyle w:val="ListParagraph"/>
+            <w:numPr>
+              <w:ilvl w:val="0"/>
+              <w:numId w:val="10"/>
+            </w:numPr>
             <w:spacing w:after="0"/>
             <w:rPr>
               <w:rFonts w:ascii="Verdana" w:hAnsi="Verdana"/>
@@ -2868,10 +3049,66 @@
           </w:pPr>
           <w:r>
             <w:rPr>
-              <w:rStyle w:val="PlaceholderText"/>
-              <w:rFonts w:ascii="Verdana" w:hAnsi="Verdana"/>
-            </w:rPr>
-            <w:t>Contributions</w:t>
+              <w:rFonts w:ascii="Verdana" w:hAnsi="Verdana"/>
+            </w:rPr>
+            <w:t>Consider everyone’s ideas</w:t>
+          </w:r>
+        </w:p>
+        <w:p>
+          <w:pPr>
+            <w:pStyle w:val="ListParagraph"/>
+            <w:numPr>
+              <w:ilvl w:val="0"/>
+              <w:numId w:val="10"/>
+            </w:numPr>
+            <w:spacing w:after="0"/>
+            <w:rPr>
+              <w:rFonts w:ascii="Verdana" w:hAnsi="Verdana"/>
+            </w:rPr>
+          </w:pPr>
+          <w:r>
+            <w:rPr>
+              <w:rFonts w:ascii="Verdana" w:hAnsi="Verdana"/>
+            </w:rPr>
+            <w:t>Listen to everyone who wants to speak</w:t>
+          </w:r>
+        </w:p>
+        <w:p>
+          <w:pPr>
+            <w:pStyle w:val="ListParagraph"/>
+            <w:numPr>
+              <w:ilvl w:val="0"/>
+              <w:numId w:val="10"/>
+            </w:numPr>
+            <w:spacing w:after="0"/>
+            <w:rPr>
+              <w:rFonts w:ascii="Verdana" w:hAnsi="Verdana"/>
+            </w:rPr>
+          </w:pPr>
+          <w:r>
+            <w:rPr>
+              <w:rFonts w:ascii="Verdana" w:hAnsi="Verdana"/>
+            </w:rPr>
+            <w:t>Be open minded</w:t>
+          </w:r>
+        </w:p>
+        <w:p>
+          <w:pPr>
+            <w:pStyle w:val="ListParagraph"/>
+            <w:numPr>
+              <w:ilvl w:val="0"/>
+              <w:numId w:val="10"/>
+            </w:numPr>
+            <w:spacing w:after="0"/>
+            <w:rPr>
+              <w:rFonts w:ascii="Verdana" w:hAnsi="Verdana"/>
+            </w:rPr>
+          </w:pPr>
+          <w:r>
+            <w:rPr>
+              <w:rFonts w:ascii="Verdana" w:hAnsi="Verdana"/>
+            </w:rPr>
+            <w:t>Only contribute if it’s constructive</w:t>
           </w:r>
         </w:p>
       </w:sdtContent>
@@ -2925,19 +3162,7 @@
           <w:sz w:val="20"/>
           <w:szCs w:val="20"/>
         </w:rPr>
-        <w:lastRenderedPageBreak/>
-        <w:t>How will your team ensu</w:t>
-      </w:r>
-      <w:bookmarkStart w:id="0" w:name="_GoBack"/>
-      <w:bookmarkEnd w:id="0"/>
-      <w:r>
-        <w:rPr>
-          <w:rFonts w:ascii="Verdana" w:hAnsi="Verdana"/>
-          <w:i/>
-          <w:sz w:val="20"/>
-          <w:szCs w:val="20"/>
-        </w:rPr>
-        <w:t>re that members contribute as expected to the team and that the team performs as expected?</w:t>
+        <w:t>How will your team ensure that members contribute as expected to the team and that the team performs as expected?</w:t>
       </w:r>
       <w:r>
         <w:rPr>
@@ -2969,9 +3194,6 @@
     </w:p>
     <w:sdt>
       <w:sdtPr>
-        <w:rPr>
-          <w:rFonts w:ascii="Verdana" w:hAnsi="Verdana"/>
-        </w:rPr>
         <w:alias w:val="Monitoring"/>
         <w:tag w:val="Monitoring"/>
         <w:id w:val="-2023004008"/>
@@ -2979,12 +3201,20 @@
         <w:placeholder>
           <w:docPart w:val="865BD67272B54C18BDF9A12A58543359"/>
         </w:placeholder>
-        <w:showingPlcHdr/>
       </w:sdtPr>
-      <w:sdtEndPr/>
+      <w:sdtEndPr>
+        <w:rPr>
+          <w:rFonts w:ascii="Verdana" w:hAnsi="Verdana"/>
+        </w:rPr>
+      </w:sdtEndPr>
       <w:sdtContent>
         <w:p>
           <w:pPr>
+            <w:pStyle w:val="ListParagraph"/>
+            <w:numPr>
+              <w:ilvl w:val="0"/>
+              <w:numId w:val="11"/>
+            </w:numPr>
             <w:spacing w:after="0"/>
             <w:rPr>
               <w:rFonts w:ascii="Verdana" w:hAnsi="Verdana"/>
@@ -2992,12 +3222,44 @@
           </w:pPr>
           <w:r>
             <w:rPr>
-              <w:rStyle w:val="PlaceholderText"/>
-              <w:rFonts w:ascii="Verdana" w:hAnsi="Verdana"/>
-            </w:rPr>
-            <w:t>Monitoring</w:t>
+              <w:rFonts w:ascii="Verdana" w:hAnsi="Verdana"/>
+            </w:rPr>
+            <w:t xml:space="preserve">If someone doesn’t reach their meeting goal, </w:t>
+          </w:r>
+          <w:r>
+            <w:rPr>
+              <w:rFonts w:ascii="Verdana" w:hAnsi="Verdana"/>
+            </w:rPr>
+            <w:t>they have to drink mystery drink</w:t>
+          </w:r>
+          <w:r>
+            <w:rPr>
+              <w:rFonts w:ascii="Verdana" w:hAnsi="Verdana"/>
+            </w:rPr>
+            <w:t xml:space="preserve"> or they have to bring snacks to the next meeting</w:t>
           </w:r>
         </w:p>
+        <w:p>
+          <w:pPr>
+            <w:pStyle w:val="ListParagraph"/>
+            <w:numPr>
+              <w:ilvl w:val="0"/>
+              <w:numId w:val="11"/>
+            </w:numPr>
+            <w:spacing w:after="0"/>
+            <w:rPr>
+              <w:rFonts w:ascii="Verdana" w:hAnsi="Verdana"/>
+            </w:rPr>
+          </w:pPr>
+          <w:r>
+            <w:rPr>
+              <w:rFonts w:ascii="Verdana" w:hAnsi="Verdana"/>
+            </w:rPr>
+            <w:t>If everyone meets their goal five weeks in a row, the team will go out for dinner together</w:t>
+          </w:r>
+        </w:p>
+        <w:bookmarkStart w:id="0" w:name="_GoBack" w:displacedByCustomXml="next"/>
+        <w:bookmarkEnd w:id="0" w:displacedByCustomXml="next"/>
       </w:sdtContent>
     </w:sdt>
     <w:sectPr>
@@ -3127,9 +3389,9 @@
     </w:lvl>
   </w:abstractNum>
   <w:abstractNum w:abstractNumId="1">
-    <w:nsid w:val="2DC63844"/>
+    <w:nsid w:val="1B8745BF"/>
     <w:multiLevelType w:val="hybridMultilevel"/>
-    <w:tmpl w:val="AA8432F4"/>
+    <w:tmpl w:val="E2AA382E"/>
     <w:lvl w:ilvl="0" w:tplc="04090001">
       <w:start w:val="1"/>
       <w:numFmt w:val="bullet"/>
@@ -3240,95 +3502,9 @@
     </w:lvl>
   </w:abstractNum>
   <w:abstractNum w:abstractNumId="2">
-    <w:nsid w:val="6C5675BB"/>
+    <w:nsid w:val="2DC63844"/>
     <w:multiLevelType w:val="hybridMultilevel"/>
-    <w:tmpl w:val="A16A060E"/>
-    <w:lvl w:ilvl="0" w:tplc="0409000F">
-      <w:start w:val="1"/>
-      <w:numFmt w:val="decimal"/>
-      <w:lvlText w:val="%1."/>
-      <w:lvlJc w:val="left"/>
-      <w:pPr>
-        <w:ind w:left="360" w:hanging="360"/>
-      </w:pPr>
-    </w:lvl>
-    <w:lvl w:ilvl="1" w:tplc="04090019" w:tentative="1">
-      <w:start w:val="1"/>
-      <w:numFmt w:val="lowerLetter"/>
-      <w:lvlText w:val="%2."/>
-      <w:lvlJc w:val="left"/>
-      <w:pPr>
-        <w:ind w:left="1080" w:hanging="360"/>
-      </w:pPr>
-    </w:lvl>
-    <w:lvl w:ilvl="2" w:tplc="0409001B" w:tentative="1">
-      <w:start w:val="1"/>
-      <w:numFmt w:val="lowerRoman"/>
-      <w:lvlText w:val="%3."/>
-      <w:lvlJc w:val="right"/>
-      <w:pPr>
-        <w:ind w:left="1800" w:hanging="180"/>
-      </w:pPr>
-    </w:lvl>
-    <w:lvl w:ilvl="3" w:tplc="0409000F" w:tentative="1">
-      <w:start w:val="1"/>
-      <w:numFmt w:val="decimal"/>
-      <w:lvlText w:val="%4."/>
-      <w:lvlJc w:val="left"/>
-      <w:pPr>
-        <w:ind w:left="2520" w:hanging="360"/>
-      </w:pPr>
-    </w:lvl>
-    <w:lvl w:ilvl="4" w:tplc="04090019" w:tentative="1">
-      <w:start w:val="1"/>
-      <w:numFmt w:val="lowerLetter"/>
-      <w:lvlText w:val="%5."/>
-      <w:lvlJc w:val="left"/>
-      <w:pPr>
-        <w:ind w:left="3240" w:hanging="360"/>
-      </w:pPr>
-    </w:lvl>
-    <w:lvl w:ilvl="5" w:tplc="0409001B" w:tentative="1">
-      <w:start w:val="1"/>
-      <w:numFmt w:val="lowerRoman"/>
-      <w:lvlText w:val="%6."/>
-      <w:lvlJc w:val="right"/>
-      <w:pPr>
-        <w:ind w:left="3960" w:hanging="180"/>
-      </w:pPr>
-    </w:lvl>
-    <w:lvl w:ilvl="6" w:tplc="0409000F" w:tentative="1">
-      <w:start w:val="1"/>
-      <w:numFmt w:val="decimal"/>
-      <w:lvlText w:val="%7."/>
-      <w:lvlJc w:val="left"/>
-      <w:pPr>
-        <w:ind w:left="4680" w:hanging="360"/>
-      </w:pPr>
-    </w:lvl>
-    <w:lvl w:ilvl="7" w:tplc="04090019" w:tentative="1">
-      <w:start w:val="1"/>
-      <w:numFmt w:val="lowerLetter"/>
-      <w:lvlText w:val="%8."/>
-      <w:lvlJc w:val="left"/>
-      <w:pPr>
-        <w:ind w:left="5400" w:hanging="360"/>
-      </w:pPr>
-    </w:lvl>
-    <w:lvl w:ilvl="8" w:tplc="0409001B" w:tentative="1">
-      <w:start w:val="1"/>
-      <w:numFmt w:val="lowerRoman"/>
-      <w:lvlText w:val="%9."/>
-      <w:lvlJc w:val="right"/>
-      <w:pPr>
-        <w:ind w:left="6120" w:hanging="180"/>
-      </w:pPr>
-    </w:lvl>
-  </w:abstractNum>
-  <w:abstractNum w:abstractNumId="3">
-    <w:nsid w:val="6CB10B01"/>
-    <w:multiLevelType w:val="hybridMultilevel"/>
-    <w:tmpl w:val="9E7809EE"/>
+    <w:tmpl w:val="AA8432F4"/>
     <w:lvl w:ilvl="0" w:tplc="04090001">
       <w:start w:val="1"/>
       <w:numFmt w:val="bullet"/>
@@ -3438,10 +3614,10 @@
       </w:rPr>
     </w:lvl>
   </w:abstractNum>
-  <w:abstractNum w:abstractNumId="4">
-    <w:nsid w:val="7C813540"/>
+  <w:abstractNum w:abstractNumId="3">
+    <w:nsid w:val="2ED37E04"/>
     <w:multiLevelType w:val="hybridMultilevel"/>
-    <w:tmpl w:val="3C88B1D0"/>
+    <w:tmpl w:val="82CA28AC"/>
     <w:lvl w:ilvl="0" w:tplc="04090001">
       <w:start w:val="1"/>
       <w:numFmt w:val="bullet"/>
@@ -3551,19 +3727,801 @@
       </w:rPr>
     </w:lvl>
   </w:abstractNum>
+  <w:abstractNum w:abstractNumId="4">
+    <w:nsid w:val="3C9A1A85"/>
+    <w:multiLevelType w:val="hybridMultilevel"/>
+    <w:tmpl w:val="44FC095A"/>
+    <w:lvl w:ilvl="0" w:tplc="04090001">
+      <w:start w:val="1"/>
+      <w:numFmt w:val="bullet"/>
+      <w:lvlText w:val=""/>
+      <w:lvlJc w:val="left"/>
+      <w:pPr>
+        <w:ind w:left="720" w:hanging="360"/>
+      </w:pPr>
+      <w:rPr>
+        <w:rFonts w:ascii="Symbol" w:hAnsi="Symbol" w:hint="default"/>
+      </w:rPr>
+    </w:lvl>
+    <w:lvl w:ilvl="1" w:tplc="04090003" w:tentative="1">
+      <w:start w:val="1"/>
+      <w:numFmt w:val="bullet"/>
+      <w:lvlText w:val="o"/>
+      <w:lvlJc w:val="left"/>
+      <w:pPr>
+        <w:ind w:left="1440" w:hanging="360"/>
+      </w:pPr>
+      <w:rPr>
+        <w:rFonts w:ascii="Courier New" w:hAnsi="Courier New" w:cs="Courier New" w:hint="default"/>
+      </w:rPr>
+    </w:lvl>
+    <w:lvl w:ilvl="2" w:tplc="04090005" w:tentative="1">
+      <w:start w:val="1"/>
+      <w:numFmt w:val="bullet"/>
+      <w:lvlText w:val=""/>
+      <w:lvlJc w:val="left"/>
+      <w:pPr>
+        <w:ind w:left="2160" w:hanging="360"/>
+      </w:pPr>
+      <w:rPr>
+        <w:rFonts w:ascii="Wingdings" w:hAnsi="Wingdings" w:hint="default"/>
+      </w:rPr>
+    </w:lvl>
+    <w:lvl w:ilvl="3" w:tplc="04090001" w:tentative="1">
+      <w:start w:val="1"/>
+      <w:numFmt w:val="bullet"/>
+      <w:lvlText w:val=""/>
+      <w:lvlJc w:val="left"/>
+      <w:pPr>
+        <w:ind w:left="2880" w:hanging="360"/>
+      </w:pPr>
+      <w:rPr>
+        <w:rFonts w:ascii="Symbol" w:hAnsi="Symbol" w:hint="default"/>
+      </w:rPr>
+    </w:lvl>
+    <w:lvl w:ilvl="4" w:tplc="04090003" w:tentative="1">
+      <w:start w:val="1"/>
+      <w:numFmt w:val="bullet"/>
+      <w:lvlText w:val="o"/>
+      <w:lvlJc w:val="left"/>
+      <w:pPr>
+        <w:ind w:left="3600" w:hanging="360"/>
+      </w:pPr>
+      <w:rPr>
+        <w:rFonts w:ascii="Courier New" w:hAnsi="Courier New" w:cs="Courier New" w:hint="default"/>
+      </w:rPr>
+    </w:lvl>
+    <w:lvl w:ilvl="5" w:tplc="04090005" w:tentative="1">
+      <w:start w:val="1"/>
+      <w:numFmt w:val="bullet"/>
+      <w:lvlText w:val=""/>
+      <w:lvlJc w:val="left"/>
+      <w:pPr>
+        <w:ind w:left="4320" w:hanging="360"/>
+      </w:pPr>
+      <w:rPr>
+        <w:rFonts w:ascii="Wingdings" w:hAnsi="Wingdings" w:hint="default"/>
+      </w:rPr>
+    </w:lvl>
+    <w:lvl w:ilvl="6" w:tplc="04090001" w:tentative="1">
+      <w:start w:val="1"/>
+      <w:numFmt w:val="bullet"/>
+      <w:lvlText w:val=""/>
+      <w:lvlJc w:val="left"/>
+      <w:pPr>
+        <w:ind w:left="5040" w:hanging="360"/>
+      </w:pPr>
+      <w:rPr>
+        <w:rFonts w:ascii="Symbol" w:hAnsi="Symbol" w:hint="default"/>
+      </w:rPr>
+    </w:lvl>
+    <w:lvl w:ilvl="7" w:tplc="04090003" w:tentative="1">
+      <w:start w:val="1"/>
+      <w:numFmt w:val="bullet"/>
+      <w:lvlText w:val="o"/>
+      <w:lvlJc w:val="left"/>
+      <w:pPr>
+        <w:ind w:left="5760" w:hanging="360"/>
+      </w:pPr>
+      <w:rPr>
+        <w:rFonts w:ascii="Courier New" w:hAnsi="Courier New" w:cs="Courier New" w:hint="default"/>
+      </w:rPr>
+    </w:lvl>
+    <w:lvl w:ilvl="8" w:tplc="04090005" w:tentative="1">
+      <w:start w:val="1"/>
+      <w:numFmt w:val="bullet"/>
+      <w:lvlText w:val=""/>
+      <w:lvlJc w:val="left"/>
+      <w:pPr>
+        <w:ind w:left="6480" w:hanging="360"/>
+      </w:pPr>
+      <w:rPr>
+        <w:rFonts w:ascii="Wingdings" w:hAnsi="Wingdings" w:hint="default"/>
+      </w:rPr>
+    </w:lvl>
+  </w:abstractNum>
+  <w:abstractNum w:abstractNumId="5">
+    <w:nsid w:val="58852795"/>
+    <w:multiLevelType w:val="hybridMultilevel"/>
+    <w:tmpl w:val="807EDE62"/>
+    <w:lvl w:ilvl="0" w:tplc="04090001">
+      <w:start w:val="1"/>
+      <w:numFmt w:val="bullet"/>
+      <w:lvlText w:val=""/>
+      <w:lvlJc w:val="left"/>
+      <w:pPr>
+        <w:ind w:left="720" w:hanging="360"/>
+      </w:pPr>
+      <w:rPr>
+        <w:rFonts w:ascii="Symbol" w:hAnsi="Symbol" w:hint="default"/>
+      </w:rPr>
+    </w:lvl>
+    <w:lvl w:ilvl="1" w:tplc="04090003" w:tentative="1">
+      <w:start w:val="1"/>
+      <w:numFmt w:val="bullet"/>
+      <w:lvlText w:val="o"/>
+      <w:lvlJc w:val="left"/>
+      <w:pPr>
+        <w:ind w:left="1440" w:hanging="360"/>
+      </w:pPr>
+      <w:rPr>
+        <w:rFonts w:ascii="Courier New" w:hAnsi="Courier New" w:cs="Courier New" w:hint="default"/>
+      </w:rPr>
+    </w:lvl>
+    <w:lvl w:ilvl="2" w:tplc="04090005" w:tentative="1">
+      <w:start w:val="1"/>
+      <w:numFmt w:val="bullet"/>
+      <w:lvlText w:val=""/>
+      <w:lvlJc w:val="left"/>
+      <w:pPr>
+        <w:ind w:left="2160" w:hanging="360"/>
+      </w:pPr>
+      <w:rPr>
+        <w:rFonts w:ascii="Wingdings" w:hAnsi="Wingdings" w:hint="default"/>
+      </w:rPr>
+    </w:lvl>
+    <w:lvl w:ilvl="3" w:tplc="04090001" w:tentative="1">
+      <w:start w:val="1"/>
+      <w:numFmt w:val="bullet"/>
+      <w:lvlText w:val=""/>
+      <w:lvlJc w:val="left"/>
+      <w:pPr>
+        <w:ind w:left="2880" w:hanging="360"/>
+      </w:pPr>
+      <w:rPr>
+        <w:rFonts w:ascii="Symbol" w:hAnsi="Symbol" w:hint="default"/>
+      </w:rPr>
+    </w:lvl>
+    <w:lvl w:ilvl="4" w:tplc="04090003" w:tentative="1">
+      <w:start w:val="1"/>
+      <w:numFmt w:val="bullet"/>
+      <w:lvlText w:val="o"/>
+      <w:lvlJc w:val="left"/>
+      <w:pPr>
+        <w:ind w:left="3600" w:hanging="360"/>
+      </w:pPr>
+      <w:rPr>
+        <w:rFonts w:ascii="Courier New" w:hAnsi="Courier New" w:cs="Courier New" w:hint="default"/>
+      </w:rPr>
+    </w:lvl>
+    <w:lvl w:ilvl="5" w:tplc="04090005" w:tentative="1">
+      <w:start w:val="1"/>
+      <w:numFmt w:val="bullet"/>
+      <w:lvlText w:val=""/>
+      <w:lvlJc w:val="left"/>
+      <w:pPr>
+        <w:ind w:left="4320" w:hanging="360"/>
+      </w:pPr>
+      <w:rPr>
+        <w:rFonts w:ascii="Wingdings" w:hAnsi="Wingdings" w:hint="default"/>
+      </w:rPr>
+    </w:lvl>
+    <w:lvl w:ilvl="6" w:tplc="04090001" w:tentative="1">
+      <w:start w:val="1"/>
+      <w:numFmt w:val="bullet"/>
+      <w:lvlText w:val=""/>
+      <w:lvlJc w:val="left"/>
+      <w:pPr>
+        <w:ind w:left="5040" w:hanging="360"/>
+      </w:pPr>
+      <w:rPr>
+        <w:rFonts w:ascii="Symbol" w:hAnsi="Symbol" w:hint="default"/>
+      </w:rPr>
+    </w:lvl>
+    <w:lvl w:ilvl="7" w:tplc="04090003" w:tentative="1">
+      <w:start w:val="1"/>
+      <w:numFmt w:val="bullet"/>
+      <w:lvlText w:val="o"/>
+      <w:lvlJc w:val="left"/>
+      <w:pPr>
+        <w:ind w:left="5760" w:hanging="360"/>
+      </w:pPr>
+      <w:rPr>
+        <w:rFonts w:ascii="Courier New" w:hAnsi="Courier New" w:cs="Courier New" w:hint="default"/>
+      </w:rPr>
+    </w:lvl>
+    <w:lvl w:ilvl="8" w:tplc="04090005" w:tentative="1">
+      <w:start w:val="1"/>
+      <w:numFmt w:val="bullet"/>
+      <w:lvlText w:val=""/>
+      <w:lvlJc w:val="left"/>
+      <w:pPr>
+        <w:ind w:left="6480" w:hanging="360"/>
+      </w:pPr>
+      <w:rPr>
+        <w:rFonts w:ascii="Wingdings" w:hAnsi="Wingdings" w:hint="default"/>
+      </w:rPr>
+    </w:lvl>
+  </w:abstractNum>
+  <w:abstractNum w:abstractNumId="6">
+    <w:nsid w:val="65030101"/>
+    <w:multiLevelType w:val="hybridMultilevel"/>
+    <w:tmpl w:val="81AE6438"/>
+    <w:lvl w:ilvl="0" w:tplc="04090001">
+      <w:start w:val="1"/>
+      <w:numFmt w:val="bullet"/>
+      <w:lvlText w:val=""/>
+      <w:lvlJc w:val="left"/>
+      <w:pPr>
+        <w:ind w:left="720" w:hanging="360"/>
+      </w:pPr>
+      <w:rPr>
+        <w:rFonts w:ascii="Symbol" w:hAnsi="Symbol" w:hint="default"/>
+      </w:rPr>
+    </w:lvl>
+    <w:lvl w:ilvl="1" w:tplc="04090003" w:tentative="1">
+      <w:start w:val="1"/>
+      <w:numFmt w:val="bullet"/>
+      <w:lvlText w:val="o"/>
+      <w:lvlJc w:val="left"/>
+      <w:pPr>
+        <w:ind w:left="1440" w:hanging="360"/>
+      </w:pPr>
+      <w:rPr>
+        <w:rFonts w:ascii="Courier New" w:hAnsi="Courier New" w:cs="Courier New" w:hint="default"/>
+      </w:rPr>
+    </w:lvl>
+    <w:lvl w:ilvl="2" w:tplc="04090005" w:tentative="1">
+      <w:start w:val="1"/>
+      <w:numFmt w:val="bullet"/>
+      <w:lvlText w:val=""/>
+      <w:lvlJc w:val="left"/>
+      <w:pPr>
+        <w:ind w:left="2160" w:hanging="360"/>
+      </w:pPr>
+      <w:rPr>
+        <w:rFonts w:ascii="Wingdings" w:hAnsi="Wingdings" w:hint="default"/>
+      </w:rPr>
+    </w:lvl>
+    <w:lvl w:ilvl="3" w:tplc="04090001" w:tentative="1">
+      <w:start w:val="1"/>
+      <w:numFmt w:val="bullet"/>
+      <w:lvlText w:val=""/>
+      <w:lvlJc w:val="left"/>
+      <w:pPr>
+        <w:ind w:left="2880" w:hanging="360"/>
+      </w:pPr>
+      <w:rPr>
+        <w:rFonts w:ascii="Symbol" w:hAnsi="Symbol" w:hint="default"/>
+      </w:rPr>
+    </w:lvl>
+    <w:lvl w:ilvl="4" w:tplc="04090003" w:tentative="1">
+      <w:start w:val="1"/>
+      <w:numFmt w:val="bullet"/>
+      <w:lvlText w:val="o"/>
+      <w:lvlJc w:val="left"/>
+      <w:pPr>
+        <w:ind w:left="3600" w:hanging="360"/>
+      </w:pPr>
+      <w:rPr>
+        <w:rFonts w:ascii="Courier New" w:hAnsi="Courier New" w:cs="Courier New" w:hint="default"/>
+      </w:rPr>
+    </w:lvl>
+    <w:lvl w:ilvl="5" w:tplc="04090005" w:tentative="1">
+      <w:start w:val="1"/>
+      <w:numFmt w:val="bullet"/>
+      <w:lvlText w:val=""/>
+      <w:lvlJc w:val="left"/>
+      <w:pPr>
+        <w:ind w:left="4320" w:hanging="360"/>
+      </w:pPr>
+      <w:rPr>
+        <w:rFonts w:ascii="Wingdings" w:hAnsi="Wingdings" w:hint="default"/>
+      </w:rPr>
+    </w:lvl>
+    <w:lvl w:ilvl="6" w:tplc="04090001" w:tentative="1">
+      <w:start w:val="1"/>
+      <w:numFmt w:val="bullet"/>
+      <w:lvlText w:val=""/>
+      <w:lvlJc w:val="left"/>
+      <w:pPr>
+        <w:ind w:left="5040" w:hanging="360"/>
+      </w:pPr>
+      <w:rPr>
+        <w:rFonts w:ascii="Symbol" w:hAnsi="Symbol" w:hint="default"/>
+      </w:rPr>
+    </w:lvl>
+    <w:lvl w:ilvl="7" w:tplc="04090003" w:tentative="1">
+      <w:start w:val="1"/>
+      <w:numFmt w:val="bullet"/>
+      <w:lvlText w:val="o"/>
+      <w:lvlJc w:val="left"/>
+      <w:pPr>
+        <w:ind w:left="5760" w:hanging="360"/>
+      </w:pPr>
+      <w:rPr>
+        <w:rFonts w:ascii="Courier New" w:hAnsi="Courier New" w:cs="Courier New" w:hint="default"/>
+      </w:rPr>
+    </w:lvl>
+    <w:lvl w:ilvl="8" w:tplc="04090005" w:tentative="1">
+      <w:start w:val="1"/>
+      <w:numFmt w:val="bullet"/>
+      <w:lvlText w:val=""/>
+      <w:lvlJc w:val="left"/>
+      <w:pPr>
+        <w:ind w:left="6480" w:hanging="360"/>
+      </w:pPr>
+      <w:rPr>
+        <w:rFonts w:ascii="Wingdings" w:hAnsi="Wingdings" w:hint="default"/>
+      </w:rPr>
+    </w:lvl>
+  </w:abstractNum>
+  <w:abstractNum w:abstractNumId="7">
+    <w:nsid w:val="66800EE7"/>
+    <w:multiLevelType w:val="hybridMultilevel"/>
+    <w:tmpl w:val="DFB264B8"/>
+    <w:lvl w:ilvl="0" w:tplc="04090001">
+      <w:start w:val="1"/>
+      <w:numFmt w:val="bullet"/>
+      <w:lvlText w:val=""/>
+      <w:lvlJc w:val="left"/>
+      <w:pPr>
+        <w:ind w:left="720" w:hanging="360"/>
+      </w:pPr>
+      <w:rPr>
+        <w:rFonts w:ascii="Symbol" w:hAnsi="Symbol" w:hint="default"/>
+      </w:rPr>
+    </w:lvl>
+    <w:lvl w:ilvl="1" w:tplc="04090003" w:tentative="1">
+      <w:start w:val="1"/>
+      <w:numFmt w:val="bullet"/>
+      <w:lvlText w:val="o"/>
+      <w:lvlJc w:val="left"/>
+      <w:pPr>
+        <w:ind w:left="1440" w:hanging="360"/>
+      </w:pPr>
+      <w:rPr>
+        <w:rFonts w:ascii="Courier New" w:hAnsi="Courier New" w:cs="Courier New" w:hint="default"/>
+      </w:rPr>
+    </w:lvl>
+    <w:lvl w:ilvl="2" w:tplc="04090005" w:tentative="1">
+      <w:start w:val="1"/>
+      <w:numFmt w:val="bullet"/>
+      <w:lvlText w:val=""/>
+      <w:lvlJc w:val="left"/>
+      <w:pPr>
+        <w:ind w:left="2160" w:hanging="360"/>
+      </w:pPr>
+      <w:rPr>
+        <w:rFonts w:ascii="Wingdings" w:hAnsi="Wingdings" w:hint="default"/>
+      </w:rPr>
+    </w:lvl>
+    <w:lvl w:ilvl="3" w:tplc="04090001" w:tentative="1">
+      <w:start w:val="1"/>
+      <w:numFmt w:val="bullet"/>
+      <w:lvlText w:val=""/>
+      <w:lvlJc w:val="left"/>
+      <w:pPr>
+        <w:ind w:left="2880" w:hanging="360"/>
+      </w:pPr>
+      <w:rPr>
+        <w:rFonts w:ascii="Symbol" w:hAnsi="Symbol" w:hint="default"/>
+      </w:rPr>
+    </w:lvl>
+    <w:lvl w:ilvl="4" w:tplc="04090003" w:tentative="1">
+      <w:start w:val="1"/>
+      <w:numFmt w:val="bullet"/>
+      <w:lvlText w:val="o"/>
+      <w:lvlJc w:val="left"/>
+      <w:pPr>
+        <w:ind w:left="3600" w:hanging="360"/>
+      </w:pPr>
+      <w:rPr>
+        <w:rFonts w:ascii="Courier New" w:hAnsi="Courier New" w:cs="Courier New" w:hint="default"/>
+      </w:rPr>
+    </w:lvl>
+    <w:lvl w:ilvl="5" w:tplc="04090005" w:tentative="1">
+      <w:start w:val="1"/>
+      <w:numFmt w:val="bullet"/>
+      <w:lvlText w:val=""/>
+      <w:lvlJc w:val="left"/>
+      <w:pPr>
+        <w:ind w:left="4320" w:hanging="360"/>
+      </w:pPr>
+      <w:rPr>
+        <w:rFonts w:ascii="Wingdings" w:hAnsi="Wingdings" w:hint="default"/>
+      </w:rPr>
+    </w:lvl>
+    <w:lvl w:ilvl="6" w:tplc="04090001" w:tentative="1">
+      <w:start w:val="1"/>
+      <w:numFmt w:val="bullet"/>
+      <w:lvlText w:val=""/>
+      <w:lvlJc w:val="left"/>
+      <w:pPr>
+        <w:ind w:left="5040" w:hanging="360"/>
+      </w:pPr>
+      <w:rPr>
+        <w:rFonts w:ascii="Symbol" w:hAnsi="Symbol" w:hint="default"/>
+      </w:rPr>
+    </w:lvl>
+    <w:lvl w:ilvl="7" w:tplc="04090003" w:tentative="1">
+      <w:start w:val="1"/>
+      <w:numFmt w:val="bullet"/>
+      <w:lvlText w:val="o"/>
+      <w:lvlJc w:val="left"/>
+      <w:pPr>
+        <w:ind w:left="5760" w:hanging="360"/>
+      </w:pPr>
+      <w:rPr>
+        <w:rFonts w:ascii="Courier New" w:hAnsi="Courier New" w:cs="Courier New" w:hint="default"/>
+      </w:rPr>
+    </w:lvl>
+    <w:lvl w:ilvl="8" w:tplc="04090005" w:tentative="1">
+      <w:start w:val="1"/>
+      <w:numFmt w:val="bullet"/>
+      <w:lvlText w:val=""/>
+      <w:lvlJc w:val="left"/>
+      <w:pPr>
+        <w:ind w:left="6480" w:hanging="360"/>
+      </w:pPr>
+      <w:rPr>
+        <w:rFonts w:ascii="Wingdings" w:hAnsi="Wingdings" w:hint="default"/>
+      </w:rPr>
+    </w:lvl>
+  </w:abstractNum>
+  <w:abstractNum w:abstractNumId="8">
+    <w:nsid w:val="6C5675BB"/>
+    <w:multiLevelType w:val="hybridMultilevel"/>
+    <w:tmpl w:val="A16A060E"/>
+    <w:lvl w:ilvl="0" w:tplc="0409000F">
+      <w:start w:val="1"/>
+      <w:numFmt w:val="decimal"/>
+      <w:lvlText w:val="%1."/>
+      <w:lvlJc w:val="left"/>
+      <w:pPr>
+        <w:ind w:left="360" w:hanging="360"/>
+      </w:pPr>
+    </w:lvl>
+    <w:lvl w:ilvl="1" w:tplc="04090019" w:tentative="1">
+      <w:start w:val="1"/>
+      <w:numFmt w:val="lowerLetter"/>
+      <w:lvlText w:val="%2."/>
+      <w:lvlJc w:val="left"/>
+      <w:pPr>
+        <w:ind w:left="1080" w:hanging="360"/>
+      </w:pPr>
+    </w:lvl>
+    <w:lvl w:ilvl="2" w:tplc="0409001B" w:tentative="1">
+      <w:start w:val="1"/>
+      <w:numFmt w:val="lowerRoman"/>
+      <w:lvlText w:val="%3."/>
+      <w:lvlJc w:val="right"/>
+      <w:pPr>
+        <w:ind w:left="1800" w:hanging="180"/>
+      </w:pPr>
+    </w:lvl>
+    <w:lvl w:ilvl="3" w:tplc="0409000F" w:tentative="1">
+      <w:start w:val="1"/>
+      <w:numFmt w:val="decimal"/>
+      <w:lvlText w:val="%4."/>
+      <w:lvlJc w:val="left"/>
+      <w:pPr>
+        <w:ind w:left="2520" w:hanging="360"/>
+      </w:pPr>
+    </w:lvl>
+    <w:lvl w:ilvl="4" w:tplc="04090019" w:tentative="1">
+      <w:start w:val="1"/>
+      <w:numFmt w:val="lowerLetter"/>
+      <w:lvlText w:val="%5."/>
+      <w:lvlJc w:val="left"/>
+      <w:pPr>
+        <w:ind w:left="3240" w:hanging="360"/>
+      </w:pPr>
+    </w:lvl>
+    <w:lvl w:ilvl="5" w:tplc="0409001B" w:tentative="1">
+      <w:start w:val="1"/>
+      <w:numFmt w:val="lowerRoman"/>
+      <w:lvlText w:val="%6."/>
+      <w:lvlJc w:val="right"/>
+      <w:pPr>
+        <w:ind w:left="3960" w:hanging="180"/>
+      </w:pPr>
+    </w:lvl>
+    <w:lvl w:ilvl="6" w:tplc="0409000F" w:tentative="1">
+      <w:start w:val="1"/>
+      <w:numFmt w:val="decimal"/>
+      <w:lvlText w:val="%7."/>
+      <w:lvlJc w:val="left"/>
+      <w:pPr>
+        <w:ind w:left="4680" w:hanging="360"/>
+      </w:pPr>
+    </w:lvl>
+    <w:lvl w:ilvl="7" w:tplc="04090019" w:tentative="1">
+      <w:start w:val="1"/>
+      <w:numFmt w:val="lowerLetter"/>
+      <w:lvlText w:val="%8."/>
+      <w:lvlJc w:val="left"/>
+      <w:pPr>
+        <w:ind w:left="5400" w:hanging="360"/>
+      </w:pPr>
+    </w:lvl>
+    <w:lvl w:ilvl="8" w:tplc="0409001B" w:tentative="1">
+      <w:start w:val="1"/>
+      <w:numFmt w:val="lowerRoman"/>
+      <w:lvlText w:val="%9."/>
+      <w:lvlJc w:val="right"/>
+      <w:pPr>
+        <w:ind w:left="6120" w:hanging="180"/>
+      </w:pPr>
+    </w:lvl>
+  </w:abstractNum>
+  <w:abstractNum w:abstractNumId="9">
+    <w:nsid w:val="6CB10B01"/>
+    <w:multiLevelType w:val="hybridMultilevel"/>
+    <w:tmpl w:val="9E7809EE"/>
+    <w:lvl w:ilvl="0" w:tplc="04090001">
+      <w:start w:val="1"/>
+      <w:numFmt w:val="bullet"/>
+      <w:lvlText w:val=""/>
+      <w:lvlJc w:val="left"/>
+      <w:pPr>
+        <w:ind w:left="720" w:hanging="360"/>
+      </w:pPr>
+      <w:rPr>
+        <w:rFonts w:ascii="Symbol" w:hAnsi="Symbol" w:hint="default"/>
+      </w:rPr>
+    </w:lvl>
+    <w:lvl w:ilvl="1" w:tplc="04090003" w:tentative="1">
+      <w:start w:val="1"/>
+      <w:numFmt w:val="bullet"/>
+      <w:lvlText w:val="o"/>
+      <w:lvlJc w:val="left"/>
+      <w:pPr>
+        <w:ind w:left="1440" w:hanging="360"/>
+      </w:pPr>
+      <w:rPr>
+        <w:rFonts w:ascii="Courier New" w:hAnsi="Courier New" w:cs="Courier New" w:hint="default"/>
+      </w:rPr>
+    </w:lvl>
+    <w:lvl w:ilvl="2" w:tplc="04090005" w:tentative="1">
+      <w:start w:val="1"/>
+      <w:numFmt w:val="bullet"/>
+      <w:lvlText w:val=""/>
+      <w:lvlJc w:val="left"/>
+      <w:pPr>
+        <w:ind w:left="2160" w:hanging="360"/>
+      </w:pPr>
+      <w:rPr>
+        <w:rFonts w:ascii="Wingdings" w:hAnsi="Wingdings" w:hint="default"/>
+      </w:rPr>
+    </w:lvl>
+    <w:lvl w:ilvl="3" w:tplc="04090001" w:tentative="1">
+      <w:start w:val="1"/>
+      <w:numFmt w:val="bullet"/>
+      <w:lvlText w:val=""/>
+      <w:lvlJc w:val="left"/>
+      <w:pPr>
+        <w:ind w:left="2880" w:hanging="360"/>
+      </w:pPr>
+      <w:rPr>
+        <w:rFonts w:ascii="Symbol" w:hAnsi="Symbol" w:hint="default"/>
+      </w:rPr>
+    </w:lvl>
+    <w:lvl w:ilvl="4" w:tplc="04090003" w:tentative="1">
+      <w:start w:val="1"/>
+      <w:numFmt w:val="bullet"/>
+      <w:lvlText w:val="o"/>
+      <w:lvlJc w:val="left"/>
+      <w:pPr>
+        <w:ind w:left="3600" w:hanging="360"/>
+      </w:pPr>
+      <w:rPr>
+        <w:rFonts w:ascii="Courier New" w:hAnsi="Courier New" w:cs="Courier New" w:hint="default"/>
+      </w:rPr>
+    </w:lvl>
+    <w:lvl w:ilvl="5" w:tplc="04090005" w:tentative="1">
+      <w:start w:val="1"/>
+      <w:numFmt w:val="bullet"/>
+      <w:lvlText w:val=""/>
+      <w:lvlJc w:val="left"/>
+      <w:pPr>
+        <w:ind w:left="4320" w:hanging="360"/>
+      </w:pPr>
+      <w:rPr>
+        <w:rFonts w:ascii="Wingdings" w:hAnsi="Wingdings" w:hint="default"/>
+      </w:rPr>
+    </w:lvl>
+    <w:lvl w:ilvl="6" w:tplc="04090001" w:tentative="1">
+      <w:start w:val="1"/>
+      <w:numFmt w:val="bullet"/>
+      <w:lvlText w:val=""/>
+      <w:lvlJc w:val="left"/>
+      <w:pPr>
+        <w:ind w:left="5040" w:hanging="360"/>
+      </w:pPr>
+      <w:rPr>
+        <w:rFonts w:ascii="Symbol" w:hAnsi="Symbol" w:hint="default"/>
+      </w:rPr>
+    </w:lvl>
+    <w:lvl w:ilvl="7" w:tplc="04090003" w:tentative="1">
+      <w:start w:val="1"/>
+      <w:numFmt w:val="bullet"/>
+      <w:lvlText w:val="o"/>
+      <w:lvlJc w:val="left"/>
+      <w:pPr>
+        <w:ind w:left="5760" w:hanging="360"/>
+      </w:pPr>
+      <w:rPr>
+        <w:rFonts w:ascii="Courier New" w:hAnsi="Courier New" w:cs="Courier New" w:hint="default"/>
+      </w:rPr>
+    </w:lvl>
+    <w:lvl w:ilvl="8" w:tplc="04090005" w:tentative="1">
+      <w:start w:val="1"/>
+      <w:numFmt w:val="bullet"/>
+      <w:lvlText w:val=""/>
+      <w:lvlJc w:val="left"/>
+      <w:pPr>
+        <w:ind w:left="6480" w:hanging="360"/>
+      </w:pPr>
+      <w:rPr>
+        <w:rFonts w:ascii="Wingdings" w:hAnsi="Wingdings" w:hint="default"/>
+      </w:rPr>
+    </w:lvl>
+  </w:abstractNum>
+  <w:abstractNum w:abstractNumId="10">
+    <w:nsid w:val="7C813540"/>
+    <w:multiLevelType w:val="hybridMultilevel"/>
+    <w:tmpl w:val="3C88B1D0"/>
+    <w:lvl w:ilvl="0" w:tplc="04090001">
+      <w:start w:val="1"/>
+      <w:numFmt w:val="bullet"/>
+      <w:lvlText w:val=""/>
+      <w:lvlJc w:val="left"/>
+      <w:pPr>
+        <w:ind w:left="720" w:hanging="360"/>
+      </w:pPr>
+      <w:rPr>
+        <w:rFonts w:ascii="Symbol" w:hAnsi="Symbol" w:hint="default"/>
+      </w:rPr>
+    </w:lvl>
+    <w:lvl w:ilvl="1" w:tplc="04090003" w:tentative="1">
+      <w:start w:val="1"/>
+      <w:numFmt w:val="bullet"/>
+      <w:lvlText w:val="o"/>
+      <w:lvlJc w:val="left"/>
+      <w:pPr>
+        <w:ind w:left="1440" w:hanging="360"/>
+      </w:pPr>
+      <w:rPr>
+        <w:rFonts w:ascii="Courier New" w:hAnsi="Courier New" w:cs="Courier New" w:hint="default"/>
+      </w:rPr>
+    </w:lvl>
+    <w:lvl w:ilvl="2" w:tplc="04090005" w:tentative="1">
+      <w:start w:val="1"/>
+      <w:numFmt w:val="bullet"/>
+      <w:lvlText w:val=""/>
+      <w:lvlJc w:val="left"/>
+      <w:pPr>
+        <w:ind w:left="2160" w:hanging="360"/>
+      </w:pPr>
+      <w:rPr>
+        <w:rFonts w:ascii="Wingdings" w:hAnsi="Wingdings" w:hint="default"/>
+      </w:rPr>
+    </w:lvl>
+    <w:lvl w:ilvl="3" w:tplc="04090001" w:tentative="1">
+      <w:start w:val="1"/>
+      <w:numFmt w:val="bullet"/>
+      <w:lvlText w:val=""/>
+      <w:lvlJc w:val="left"/>
+      <w:pPr>
+        <w:ind w:left="2880" w:hanging="360"/>
+      </w:pPr>
+      <w:rPr>
+        <w:rFonts w:ascii="Symbol" w:hAnsi="Symbol" w:hint="default"/>
+      </w:rPr>
+    </w:lvl>
+    <w:lvl w:ilvl="4" w:tplc="04090003" w:tentative="1">
+      <w:start w:val="1"/>
+      <w:numFmt w:val="bullet"/>
+      <w:lvlText w:val="o"/>
+      <w:lvlJc w:val="left"/>
+      <w:pPr>
+        <w:ind w:left="3600" w:hanging="360"/>
+      </w:pPr>
+      <w:rPr>
+        <w:rFonts w:ascii="Courier New" w:hAnsi="Courier New" w:cs="Courier New" w:hint="default"/>
+      </w:rPr>
+    </w:lvl>
+    <w:lvl w:ilvl="5" w:tplc="04090005" w:tentative="1">
+      <w:start w:val="1"/>
+      <w:numFmt w:val="bullet"/>
+      <w:lvlText w:val=""/>
+      <w:lvlJc w:val="left"/>
+      <w:pPr>
+        <w:ind w:left="4320" w:hanging="360"/>
+      </w:pPr>
+      <w:rPr>
+        <w:rFonts w:ascii="Wingdings" w:hAnsi="Wingdings" w:hint="default"/>
+      </w:rPr>
+    </w:lvl>
+    <w:lvl w:ilvl="6" w:tplc="04090001" w:tentative="1">
+      <w:start w:val="1"/>
+      <w:numFmt w:val="bullet"/>
+      <w:lvlText w:val=""/>
+      <w:lvlJc w:val="left"/>
+      <w:pPr>
+        <w:ind w:left="5040" w:hanging="360"/>
+      </w:pPr>
+      <w:rPr>
+        <w:rFonts w:ascii="Symbol" w:hAnsi="Symbol" w:hint="default"/>
+      </w:rPr>
+    </w:lvl>
+    <w:lvl w:ilvl="7" w:tplc="04090003" w:tentative="1">
+      <w:start w:val="1"/>
+      <w:numFmt w:val="bullet"/>
+      <w:lvlText w:val="o"/>
+      <w:lvlJc w:val="left"/>
+      <w:pPr>
+        <w:ind w:left="5760" w:hanging="360"/>
+      </w:pPr>
+      <w:rPr>
+        <w:rFonts w:ascii="Courier New" w:hAnsi="Courier New" w:cs="Courier New" w:hint="default"/>
+      </w:rPr>
+    </w:lvl>
+    <w:lvl w:ilvl="8" w:tplc="04090005" w:tentative="1">
+      <w:start w:val="1"/>
+      <w:numFmt w:val="bullet"/>
+      <w:lvlText w:val=""/>
+      <w:lvlJc w:val="left"/>
+      <w:pPr>
+        <w:ind w:left="6480" w:hanging="360"/>
+      </w:pPr>
+      <w:rPr>
+        <w:rFonts w:ascii="Wingdings" w:hAnsi="Wingdings" w:hint="default"/>
+      </w:rPr>
+    </w:lvl>
+  </w:abstractNum>
   <w:num w:numId="1">
+    <w:abstractNumId w:val="8"/>
+  </w:num>
+  <w:num w:numId="2">
     <w:abstractNumId w:val="2"/>
   </w:num>
-  <w:num w:numId="2">
-    <w:abstractNumId w:val="1"/>
-  </w:num>
   <w:num w:numId="3">
-    <w:abstractNumId w:val="3"/>
+    <w:abstractNumId w:val="9"/>
   </w:num>
   <w:num w:numId="4">
     <w:abstractNumId w:val="0"/>
   </w:num>
   <w:num w:numId="5">
+    <w:abstractNumId w:val="10"/>
+  </w:num>
+  <w:num w:numId="6">
+    <w:abstractNumId w:val="6"/>
+  </w:num>
+  <w:num w:numId="7">
+    <w:abstractNumId w:val="5"/>
+  </w:num>
+  <w:num w:numId="8">
+    <w:abstractNumId w:val="1"/>
+  </w:num>
+  <w:num w:numId="9">
+    <w:abstractNumId w:val="7"/>
+  </w:num>
+  <w:num w:numId="10">
+    <w:abstractNumId w:val="3"/>
+  </w:num>
+  <w:num w:numId="11">
     <w:abstractNumId w:val="4"/>
   </w:num>
 </w:numbering>
@@ -5592,6 +6550,7 @@
     <w:rsid w:val="001A5D61"/>
     <w:rsid w:val="00301DF5"/>
     <w:rsid w:val="005E28A4"/>
+    <w:rsid w:val="00635B5C"/>
     <w:rsid w:val="00703C6D"/>
     <w:rsid w:val="0074394D"/>
     <w:rsid w:val="00782FC3"/>
@@ -9603,7 +10562,7 @@
 </file>
 
 <file path=customXml/itemProps2.xml><?xml version="1.0" encoding="utf-8"?>
-<ds:datastoreItem xmlns:ds="http://schemas.openxmlformats.org/officeDocument/2006/customXml" ds:itemID="{FDC1B8CB-A68E-FC47-9D40-3B45612F4049}">
+<ds:datastoreItem xmlns:ds="http://schemas.openxmlformats.org/officeDocument/2006/customXml" ds:itemID="{36435F2F-A9C3-2D40-AA01-1C728BE155CE}">
   <ds:schemaRefs>
     <ds:schemaRef ds:uri="http://schemas.openxmlformats.org/officeDocument/2006/bibliography"/>
   </ds:schemaRefs>

</xml_diff>